<commit_message>
brief2: Added final content to indesign file.
brief2: Added final content to indesign file.
</commit_message>
<xml_diff>
--- a/briefs/brief2/researchSummary.docx
+++ b/briefs/brief2/researchSummary.docx
@@ -137,6 +137,16 @@
       <w:r>
         <w:rPr>
           <w:rFonts w:ascii="Garamond" w:hAnsi="Garamond"/>
+          <w:b/>
+          <w:bCs/>
+          <w:sz w:val="24"/>
+          <w:szCs w:val="24"/>
+        </w:rPr>
+        <w:t xml:space="preserve">(1500-1567) </w:t>
+      </w:r>
+      <w:r>
+        <w:rPr>
+          <w:rFonts w:ascii="Garamond" w:hAnsi="Garamond"/>
           <w:sz w:val="24"/>
           <w:szCs w:val="24"/>
         </w:rPr>
@@ -216,7 +226,39 @@
           <w:sz w:val="24"/>
           <w:szCs w:val="24"/>
         </w:rPr>
-        <w:t>designed the typeface.</w:t>
+        <w:t xml:space="preserve">designed the </w:t>
+      </w:r>
+      <w:r>
+        <w:rPr>
+          <w:rFonts w:ascii="Garamond" w:hAnsi="Garamond"/>
+          <w:sz w:val="24"/>
+          <w:szCs w:val="24"/>
+        </w:rPr>
+        <w:t xml:space="preserve">Garamond </w:t>
+      </w:r>
+      <w:r>
+        <w:rPr>
+          <w:rFonts w:ascii="Garamond" w:hAnsi="Garamond"/>
+          <w:sz w:val="24"/>
+          <w:szCs w:val="24"/>
+        </w:rPr>
+        <w:t>typeface</w:t>
+      </w:r>
+      <w:r>
+        <w:rPr>
+          <w:rFonts w:ascii="Garamond" w:hAnsi="Garamond"/>
+          <w:sz w:val="24"/>
+          <w:szCs w:val="24"/>
+        </w:rPr>
+        <w:t xml:space="preserve"> (circa 1530)</w:t>
+      </w:r>
+      <w:r>
+        <w:rPr>
+          <w:rFonts w:ascii="Garamond" w:hAnsi="Garamond"/>
+          <w:sz w:val="24"/>
+          <w:szCs w:val="24"/>
+        </w:rPr>
+        <w:t>.</w:t>
       </w:r>
     </w:p>
     <w:p>
@@ -244,13 +286,272 @@
           <w:sz w:val="24"/>
           <w:szCs w:val="24"/>
         </w:rPr>
+        <w:t xml:space="preserve">. </w:t>
+      </w:r>
+      <w:r>
+        <w:rPr>
+          <w:rFonts w:ascii="Garamond" w:hAnsi="Garamond"/>
+          <w:sz w:val="24"/>
+          <w:szCs w:val="24"/>
+        </w:rPr>
+        <w:t xml:space="preserve"> </w:t>
+      </w:r>
+    </w:p>
+    <w:p>
+      <w:pPr>
+        <w:ind w:left="720"/>
+        <w:rPr>
+          <w:rFonts w:ascii="Garamond" w:hAnsi="Garamond" w:cs="Arial"/>
+          <w:sz w:val="24"/>
+          <w:szCs w:val="24"/>
+        </w:rPr>
+      </w:pPr>
+      <w:r>
+        <w:rPr>
+          <w:rFonts w:ascii="Garamond" w:hAnsi="Garamond" w:cs="Arial"/>
+          <w:sz w:val="24"/>
+          <w:szCs w:val="24"/>
+        </w:rPr>
+        <w:t xml:space="preserve">The </w:t>
+      </w:r>
+      <w:r>
+        <w:rPr>
+          <w:rFonts w:ascii="Garamond" w:hAnsi="Garamond" w:cs="Arial"/>
+          <w:sz w:val="24"/>
+          <w:szCs w:val="24"/>
+        </w:rPr>
+        <w:t xml:space="preserve">most </w:t>
+      </w:r>
+      <w:r>
+        <w:rPr>
+          <w:rFonts w:ascii="Garamond" w:hAnsi="Garamond" w:cs="Arial"/>
+          <w:sz w:val="24"/>
+          <w:szCs w:val="24"/>
+        </w:rPr>
+        <w:t xml:space="preserve">accomplished </w:t>
+      </w:r>
+      <w:r>
+        <w:rPr>
+          <w:rFonts w:ascii="Garamond" w:hAnsi="Garamond" w:cs="Arial"/>
+          <w:sz w:val="24"/>
+          <w:szCs w:val="24"/>
+        </w:rPr>
+        <w:t>typeface designer</w:t>
+      </w:r>
+      <w:r>
+        <w:rPr>
+          <w:rFonts w:ascii="Garamond" w:hAnsi="Garamond" w:cs="Arial"/>
+          <w:sz w:val="24"/>
+          <w:szCs w:val="24"/>
+        </w:rPr>
+        <w:t xml:space="preserve"> of his time,</w:t>
+      </w:r>
+      <w:r>
+        <w:rPr>
+          <w:rFonts w:ascii="Garamond" w:hAnsi="Garamond" w:cs="Arial"/>
+          <w:sz w:val="24"/>
+          <w:szCs w:val="24"/>
+        </w:rPr>
+        <w:t xml:space="preserve"> </w:t>
+      </w:r>
+      <w:r>
+        <w:rPr>
+          <w:rFonts w:ascii="Garamond" w:hAnsi="Garamond" w:cs="Arial"/>
+          <w:sz w:val="24"/>
+          <w:szCs w:val="24"/>
+        </w:rPr>
+        <w:t xml:space="preserve">Claude Garamond </w:t>
+      </w:r>
+      <w:r>
+        <w:rPr>
+          <w:rFonts w:ascii="Garamond" w:hAnsi="Garamond" w:cs="Arial"/>
+          <w:sz w:val="24"/>
+          <w:szCs w:val="24"/>
+        </w:rPr>
+        <w:t xml:space="preserve">was a </w:t>
+      </w:r>
+      <w:r>
+        <w:rPr>
+          <w:rFonts w:ascii="Garamond" w:hAnsi="Garamond" w:cs="Arial"/>
+          <w:sz w:val="24"/>
+          <w:szCs w:val="24"/>
+        </w:rPr>
+        <w:t xml:space="preserve">French Parisian </w:t>
+      </w:r>
+      <w:r>
+        <w:rPr>
+          <w:rFonts w:ascii="Garamond" w:hAnsi="Garamond" w:cs="Arial"/>
+          <w:sz w:val="24"/>
+          <w:szCs w:val="24"/>
+        </w:rPr>
+        <w:t>engraver</w:t>
+      </w:r>
+      <w:r>
+        <w:rPr>
+          <w:rFonts w:ascii="Garamond" w:hAnsi="Garamond" w:cs="Arial"/>
+          <w:sz w:val="24"/>
+          <w:szCs w:val="24"/>
+        </w:rPr>
+        <w:t xml:space="preserve"> </w:t>
+      </w:r>
+      <w:r>
+        <w:rPr>
+          <w:rFonts w:ascii="Garamond" w:hAnsi="Garamond" w:cs="Arial"/>
+          <w:sz w:val="24"/>
+          <w:szCs w:val="24"/>
+        </w:rPr>
+        <w:t xml:space="preserve">who </w:t>
+      </w:r>
+      <w:r>
+        <w:rPr>
+          <w:rFonts w:ascii="Garamond" w:hAnsi="Garamond" w:cs="Arial"/>
+          <w:sz w:val="24"/>
+          <w:szCs w:val="24"/>
+        </w:rPr>
+        <w:t xml:space="preserve">worked on typeface </w:t>
+      </w:r>
+      <w:r>
+        <w:rPr>
+          <w:rFonts w:ascii="Garamond" w:hAnsi="Garamond" w:cs="Arial"/>
+          <w:sz w:val="24"/>
+          <w:szCs w:val="24"/>
+        </w:rPr>
+        <w:t>design and casting</w:t>
+      </w:r>
+      <w:r>
+        <w:rPr>
+          <w:rFonts w:ascii="Garamond" w:hAnsi="Garamond" w:cs="Arial"/>
+          <w:sz w:val="24"/>
+          <w:szCs w:val="24"/>
+        </w:rPr>
+        <w:t xml:space="preserve"> in the Renaissance period of the 16</w:t>
+      </w:r>
+      <w:r>
+        <w:rPr>
+          <w:rFonts w:ascii="Garamond" w:hAnsi="Garamond" w:cs="Arial"/>
+          <w:sz w:val="24"/>
+          <w:szCs w:val="24"/>
+          <w:vertAlign w:val="superscript"/>
+        </w:rPr>
+        <w:t>th</w:t>
+      </w:r>
+      <w:r>
+        <w:rPr>
+          <w:rFonts w:ascii="Garamond" w:hAnsi="Garamond" w:cs="Arial"/>
+          <w:sz w:val="24"/>
+          <w:szCs w:val="24"/>
+        </w:rPr>
+        <w:t xml:space="preserve"> century. </w:t>
+      </w:r>
+      <w:r>
+        <w:rPr>
+          <w:rFonts w:ascii="Garamond" w:hAnsi="Garamond" w:cs="Arial"/>
+          <w:sz w:val="24"/>
+          <w:szCs w:val="24"/>
+        </w:rPr>
+        <w:t xml:space="preserve">He was instrumental in the adoption of Roman typeface designs as a replacement for the commonplace Gothic or blackletter fonts. </w:t>
+      </w:r>
+      <w:r>
+        <w:rPr>
+          <w:rFonts w:ascii="Garamond" w:hAnsi="Garamond" w:cs="Arial"/>
+          <w:sz w:val="24"/>
+          <w:szCs w:val="24"/>
+        </w:rPr>
+        <w:t xml:space="preserve">His first Roman type appeared in </w:t>
+      </w:r>
+      <w:proofErr w:type="spellStart"/>
+      <w:r>
+        <w:rPr>
+          <w:rFonts w:ascii="Garamond" w:hAnsi="Garamond" w:cs="Arial"/>
+          <w:sz w:val="24"/>
+          <w:szCs w:val="24"/>
+        </w:rPr>
+        <w:t>Paraphrais</w:t>
+      </w:r>
+      <w:proofErr w:type="spellEnd"/>
+      <w:r>
+        <w:rPr>
+          <w:rFonts w:ascii="Garamond" w:hAnsi="Garamond" w:cs="Arial"/>
+          <w:sz w:val="24"/>
+          <w:szCs w:val="24"/>
+        </w:rPr>
+        <w:t xml:space="preserve"> in </w:t>
+      </w:r>
+      <w:proofErr w:type="spellStart"/>
+      <w:r>
+        <w:rPr>
+          <w:rFonts w:ascii="Garamond" w:hAnsi="Garamond" w:cs="Arial"/>
+          <w:sz w:val="24"/>
+          <w:szCs w:val="24"/>
+        </w:rPr>
+        <w:t>Elgantiarum</w:t>
+      </w:r>
+      <w:proofErr w:type="spellEnd"/>
+      <w:r>
+        <w:rPr>
+          <w:rFonts w:ascii="Garamond" w:hAnsi="Garamond" w:cs="Arial"/>
+          <w:sz w:val="24"/>
+          <w:szCs w:val="24"/>
+        </w:rPr>
+        <w:t xml:space="preserve"> </w:t>
+      </w:r>
+      <w:proofErr w:type="spellStart"/>
+      <w:r>
+        <w:rPr>
+          <w:rFonts w:ascii="Garamond" w:hAnsi="Garamond" w:cs="Arial"/>
+          <w:sz w:val="24"/>
+          <w:szCs w:val="24"/>
+        </w:rPr>
+        <w:t>Libros</w:t>
+      </w:r>
+      <w:proofErr w:type="spellEnd"/>
+      <w:r>
+        <w:rPr>
+          <w:rFonts w:ascii="Garamond" w:hAnsi="Garamond" w:cs="Arial"/>
+          <w:sz w:val="24"/>
+          <w:szCs w:val="24"/>
+        </w:rPr>
+        <w:t xml:space="preserve"> </w:t>
+      </w:r>
+      <w:proofErr w:type="spellStart"/>
+      <w:r>
+        <w:rPr>
+          <w:rFonts w:ascii="Garamond" w:hAnsi="Garamond" w:cs="Arial"/>
+          <w:sz w:val="24"/>
+          <w:szCs w:val="24"/>
+        </w:rPr>
+        <w:t>Laurentii</w:t>
+      </w:r>
+      <w:proofErr w:type="spellEnd"/>
+      <w:r>
+        <w:rPr>
+          <w:rFonts w:ascii="Garamond" w:hAnsi="Garamond" w:cs="Arial"/>
+          <w:sz w:val="24"/>
+          <w:szCs w:val="24"/>
+        </w:rPr>
+        <w:t xml:space="preserve"> </w:t>
+      </w:r>
+      <w:proofErr w:type="spellStart"/>
+      <w:r>
+        <w:rPr>
+          <w:rFonts w:ascii="Garamond" w:hAnsi="Garamond" w:cs="Arial"/>
+          <w:sz w:val="24"/>
+          <w:szCs w:val="24"/>
+        </w:rPr>
+        <w:t>Vallae</w:t>
+      </w:r>
+      <w:proofErr w:type="spellEnd"/>
+      <w:r>
+        <w:rPr>
+          <w:rFonts w:ascii="Garamond" w:hAnsi="Garamond" w:cs="Arial"/>
+          <w:sz w:val="24"/>
+          <w:szCs w:val="24"/>
+        </w:rPr>
         <w:t>.</w:t>
       </w:r>
       <w:r>
         <w:rPr>
-          <w:rFonts w:ascii="Garamond" w:hAnsi="Garamond"/>
-          <w:i/>
-          <w:iCs/>
+          <w:rFonts w:ascii="Garamond" w:hAnsi="Garamond" w:cs="Arial"/>
           <w:sz w:val="24"/>
           <w:szCs w:val="24"/>
         </w:rPr>
@@ -258,94 +559,249 @@
       </w:r>
       <w:r>
         <w:rPr>
-          <w:rFonts w:ascii="Garamond" w:hAnsi="Garamond"/>
+          <w:rFonts w:ascii="Garamond" w:hAnsi="Garamond" w:cs="Arial"/>
+          <w:sz w:val="24"/>
+          <w:szCs w:val="24"/>
+        </w:rPr>
+        <w:t>He was also among the first designers to create oblique capitals to complement an italic lowercase.</w:t>
+      </w:r>
+    </w:p>
+    <w:p>
+      <w:pPr>
+        <w:ind w:left="720"/>
+        <w:rPr>
+          <w:rFonts w:ascii="Garamond" w:hAnsi="Garamond" w:cs="Arial"/>
+          <w:sz w:val="24"/>
+          <w:szCs w:val="24"/>
+        </w:rPr>
+      </w:pPr>
+      <w:r>
+        <w:rPr>
+          <w:rFonts w:ascii="Garamond" w:hAnsi="Garamond" w:cs="Arial"/>
+          <w:sz w:val="24"/>
+          <w:szCs w:val="24"/>
+        </w:rPr>
+        <w:t>(Jason et al.)</w:t>
+      </w:r>
+    </w:p>
+    <w:p>
+      <w:pPr>
+        <w:ind w:left="720"/>
+        <w:rPr>
+          <w:rFonts w:ascii="Garamond" w:hAnsi="Garamond" w:cs="Arial"/>
+          <w:sz w:val="24"/>
+          <w:szCs w:val="24"/>
+        </w:rPr>
+      </w:pPr>
+      <w:r>
+        <w:rPr>
+          <w:rFonts w:ascii="Garamond" w:hAnsi="Garamond" w:cs="Arial"/>
+          <w:sz w:val="24"/>
+          <w:szCs w:val="24"/>
+        </w:rPr>
+        <w:t xml:space="preserve">Earlier in his career, </w:t>
+      </w:r>
+      <w:r>
+        <w:rPr>
+          <w:rFonts w:ascii="Garamond" w:hAnsi="Garamond" w:cs="Arial"/>
+          <w:sz w:val="24"/>
+          <w:szCs w:val="24"/>
+        </w:rPr>
+        <w:t xml:space="preserve">Garamond had been working for the Parisian scholar-printer Robert Estienne, basing his romans on </w:t>
+      </w:r>
+      <w:r>
+        <w:rPr>
+          <w:rFonts w:ascii="Garamond" w:hAnsi="Garamond" w:cs="Arial"/>
+          <w:sz w:val="24"/>
+          <w:szCs w:val="24"/>
+        </w:rPr>
+        <w:t xml:space="preserve">italic </w:t>
+      </w:r>
+      <w:r>
+        <w:rPr>
+          <w:rFonts w:ascii="Garamond" w:hAnsi="Garamond" w:cs="Arial"/>
+          <w:sz w:val="24"/>
+          <w:szCs w:val="24"/>
+        </w:rPr>
+        <w:t xml:space="preserve">types cut by Francesco </w:t>
+      </w:r>
+      <w:proofErr w:type="spellStart"/>
+      <w:r>
+        <w:rPr>
+          <w:rFonts w:ascii="Garamond" w:hAnsi="Garamond" w:cs="Arial"/>
+          <w:sz w:val="24"/>
+          <w:szCs w:val="24"/>
+        </w:rPr>
+        <w:t>Griffo</w:t>
+      </w:r>
+      <w:proofErr w:type="spellEnd"/>
+      <w:r>
+        <w:rPr>
+          <w:rFonts w:ascii="Garamond" w:hAnsi="Garamond" w:cs="Arial"/>
+          <w:sz w:val="24"/>
+          <w:szCs w:val="24"/>
+        </w:rPr>
+        <w:t>, typeface designer,</w:t>
+      </w:r>
+      <w:r>
+        <w:rPr>
+          <w:rFonts w:ascii="Garamond" w:hAnsi="Garamond" w:cs="Arial"/>
+          <w:sz w:val="24"/>
+          <w:szCs w:val="24"/>
+        </w:rPr>
+        <w:t xml:space="preserve"> who worked</w:t>
+      </w:r>
+      <w:r>
+        <w:rPr>
+          <w:rFonts w:ascii="Garamond" w:hAnsi="Garamond" w:cs="Arial"/>
           <w:sz w:val="24"/>
           <w:szCs w:val="24"/>
         </w:rPr>
         <w:t xml:space="preserve"> </w:t>
       </w:r>
-    </w:p>
-    <w:p>
-      <w:pPr>
-        <w:ind w:left="720"/>
-        <w:rPr>
-          <w:rFonts w:ascii="Garamond" w:hAnsi="Garamond" w:cs="Arial"/>
-          <w:sz w:val="24"/>
-          <w:szCs w:val="24"/>
-        </w:rPr>
-      </w:pPr>
-      <w:r>
-        <w:rPr>
-          <w:rFonts w:ascii="Garamond" w:hAnsi="Garamond" w:cs="Arial"/>
-          <w:sz w:val="24"/>
-          <w:szCs w:val="24"/>
-        </w:rPr>
-        <w:t xml:space="preserve">The </w:t>
-      </w:r>
-      <w:r>
-        <w:rPr>
-          <w:rFonts w:ascii="Garamond" w:hAnsi="Garamond" w:cs="Arial"/>
-          <w:sz w:val="24"/>
-          <w:szCs w:val="24"/>
-        </w:rPr>
-        <w:t xml:space="preserve">accomplished </w:t>
-      </w:r>
-      <w:r>
-        <w:rPr>
-          <w:rFonts w:ascii="Garamond" w:hAnsi="Garamond" w:cs="Arial"/>
-          <w:sz w:val="24"/>
-          <w:szCs w:val="24"/>
-        </w:rPr>
-        <w:t xml:space="preserve">French Parisian </w:t>
-      </w:r>
-      <w:r>
-        <w:rPr>
-          <w:rFonts w:ascii="Garamond" w:hAnsi="Garamond" w:cs="Arial"/>
-          <w:sz w:val="24"/>
-          <w:szCs w:val="24"/>
-        </w:rPr>
-        <w:t>engraver</w:t>
-      </w:r>
-      <w:r>
-        <w:rPr>
-          <w:rFonts w:ascii="Garamond" w:hAnsi="Garamond" w:cs="Arial"/>
-          <w:sz w:val="24"/>
-          <w:szCs w:val="24"/>
-        </w:rPr>
-        <w:t xml:space="preserve"> Claude Garamond worked on typeface creation in the </w:t>
-      </w:r>
-      <w:r>
-        <w:rPr>
-          <w:rFonts w:ascii="Garamond" w:hAnsi="Garamond" w:cs="Arial"/>
-          <w:sz w:val="24"/>
-          <w:szCs w:val="24"/>
-        </w:rPr>
-        <w:t xml:space="preserve">French </w:t>
-      </w:r>
-      <w:r>
-        <w:rPr>
-          <w:rFonts w:ascii="Garamond" w:hAnsi="Garamond" w:cs="Arial"/>
-          <w:sz w:val="24"/>
-          <w:szCs w:val="24"/>
-        </w:rPr>
-        <w:t>Renaissance period of the 16</w:t>
-      </w:r>
-      <w:r>
-        <w:rPr>
-          <w:rFonts w:ascii="Garamond" w:hAnsi="Garamond" w:cs="Arial"/>
-          <w:sz w:val="24"/>
-          <w:szCs w:val="24"/>
-          <w:vertAlign w:val="superscript"/>
-        </w:rPr>
-        <w:t>th</w:t>
-      </w:r>
-      <w:r>
-        <w:rPr>
-          <w:rFonts w:ascii="Garamond" w:hAnsi="Garamond" w:cs="Arial"/>
-          <w:sz w:val="24"/>
-          <w:szCs w:val="24"/>
-        </w:rPr>
-        <w:t xml:space="preserve"> century. Claude Garamond’s</w:t>
+      <w:r>
+        <w:rPr>
+          <w:rFonts w:ascii="Garamond" w:hAnsi="Garamond" w:cs="Arial"/>
+          <w:sz w:val="24"/>
+          <w:szCs w:val="24"/>
+        </w:rPr>
+        <w:t xml:space="preserve">for </w:t>
+      </w:r>
+      <w:r>
+        <w:rPr>
+          <w:rFonts w:ascii="Garamond" w:hAnsi="Garamond" w:cs="Arial"/>
+          <w:sz w:val="24"/>
+          <w:szCs w:val="24"/>
+        </w:rPr>
+        <w:t>the</w:t>
+      </w:r>
+      <w:r>
+        <w:rPr>
+          <w:rFonts w:ascii="Garamond" w:hAnsi="Garamond" w:cs="Arial"/>
+          <w:sz w:val="24"/>
+          <w:szCs w:val="24"/>
+        </w:rPr>
+        <w:t xml:space="preserve"> Italian</w:t>
+      </w:r>
+      <w:r>
+        <w:rPr>
+          <w:rFonts w:ascii="Garamond" w:hAnsi="Garamond" w:cs="Arial"/>
+          <w:sz w:val="24"/>
+          <w:szCs w:val="24"/>
+        </w:rPr>
+        <w:t xml:space="preserve"> type founder and printer </w:t>
+      </w:r>
+      <w:r>
+        <w:rPr>
+          <w:rFonts w:ascii="Garamond" w:hAnsi="Garamond" w:cs="Arial"/>
+          <w:sz w:val="24"/>
+          <w:szCs w:val="24"/>
+        </w:rPr>
+        <w:t>Aldus Manutius in 1495.</w:t>
+      </w:r>
+      <w:r>
+        <w:rPr>
+          <w:rFonts w:ascii="Garamond" w:hAnsi="Garamond" w:cs="Arial"/>
+          <w:sz w:val="24"/>
+          <w:szCs w:val="24"/>
+        </w:rPr>
+        <w:t xml:space="preserve"> </w:t>
+      </w:r>
+      <w:r>
+        <w:rPr>
+          <w:rFonts w:ascii="Garamond" w:hAnsi="Garamond" w:cs="Arial"/>
+          <w:sz w:val="24"/>
+          <w:szCs w:val="24"/>
+        </w:rPr>
+        <w:t xml:space="preserve">It is interesting to note that Garamond followed the </w:t>
+      </w:r>
+      <w:proofErr w:type="spellStart"/>
+      <w:r>
+        <w:rPr>
+          <w:rFonts w:ascii="Garamond" w:hAnsi="Garamond" w:cs="Arial"/>
+          <w:sz w:val="24"/>
+          <w:szCs w:val="24"/>
+        </w:rPr>
+        <w:t>Griffo</w:t>
+      </w:r>
+      <w:proofErr w:type="spellEnd"/>
+      <w:r>
+        <w:rPr>
+          <w:rFonts w:ascii="Garamond" w:hAnsi="Garamond" w:cs="Arial"/>
+          <w:sz w:val="24"/>
+          <w:szCs w:val="24"/>
+        </w:rPr>
+        <w:t xml:space="preserve"> style of only designing in lowercase.</w:t>
+      </w:r>
+      <w:r>
+        <w:rPr>
+          <w:rFonts w:ascii="Garamond" w:hAnsi="Garamond" w:cs="Arial"/>
+          <w:sz w:val="24"/>
+          <w:szCs w:val="24"/>
+        </w:rPr>
+        <w:t xml:space="preserve"> </w:t>
+      </w:r>
+    </w:p>
+    <w:p>
+      <w:pPr>
+        <w:ind w:left="720"/>
+        <w:rPr>
+          <w:rFonts w:ascii="Garamond" w:hAnsi="Garamond" w:cs="Arial"/>
+          <w:sz w:val="24"/>
+          <w:szCs w:val="24"/>
+        </w:rPr>
+      </w:pPr>
+      <w:r>
+        <w:rPr>
+          <w:rFonts w:ascii="Garamond" w:hAnsi="Garamond" w:cs="Arial"/>
+          <w:sz w:val="24"/>
+          <w:szCs w:val="24"/>
+        </w:rPr>
+        <w:t>Estienne had commissioned Garamond to cut typefaces for several publications, notably the 1530 edition of Paraphrasis by Erasmus.</w:t>
+      </w:r>
+      <w:r>
+        <w:rPr>
+          <w:rFonts w:ascii="Garamond" w:hAnsi="Garamond" w:cs="Arial"/>
+          <w:sz w:val="24"/>
+          <w:szCs w:val="24"/>
+        </w:rPr>
+        <w:t xml:space="preserve"> He based his roman typeface on Aldus Manutius’ </w:t>
+      </w:r>
+      <w:bookmarkStart w:id="0" w:name="_GoBack"/>
+      <w:bookmarkEnd w:id="0"/>
+      <w:r>
+        <w:rPr>
+          <w:rFonts w:ascii="Garamond" w:hAnsi="Garamond" w:cs="Arial"/>
+          <w:sz w:val="24"/>
+          <w:szCs w:val="24"/>
+        </w:rPr>
+        <w:t>1455 edition of de Aetna</w:t>
+      </w:r>
+      <w:r>
+        <w:rPr>
+          <w:rFonts w:ascii="Garamond" w:hAnsi="Garamond" w:cs="Arial"/>
+          <w:sz w:val="24"/>
+          <w:szCs w:val="24"/>
+        </w:rPr>
+        <w:t>.</w:t>
+      </w:r>
+    </w:p>
+    <w:p>
+      <w:pPr>
+        <w:ind w:left="720"/>
+        <w:rPr>
+          <w:rFonts w:ascii="Garamond" w:hAnsi="Garamond" w:cs="Arial"/>
+          <w:sz w:val="24"/>
+          <w:szCs w:val="24"/>
+        </w:rPr>
+      </w:pPr>
+      <w:r>
+        <w:rPr>
+          <w:rFonts w:ascii="Garamond" w:hAnsi="Garamond" w:cs="Arial"/>
+          <w:sz w:val="24"/>
+          <w:szCs w:val="24"/>
+        </w:rPr>
+        <w:t>Claude Garamond’s</w:t>
       </w:r>
       <w:r>
         <w:rPr>
@@ -379,7 +835,33 @@
           <w:sz w:val="24"/>
           <w:szCs w:val="24"/>
         </w:rPr>
-        <w:t>, who was a Cretan copyist</w:t>
+        <w:t xml:space="preserve">, who was a Cretan copyist. Around that time, Garamond was commissioned by the King to make a new cast of type for his own exclusive use, now known as </w:t>
+      </w:r>
+      <w:proofErr w:type="spellStart"/>
+      <w:r>
+        <w:rPr>
+          <w:rFonts w:ascii="Garamond" w:hAnsi="Garamond" w:cs="Arial"/>
+          <w:sz w:val="24"/>
+          <w:szCs w:val="24"/>
+        </w:rPr>
+        <w:t>Grecs</w:t>
+      </w:r>
+      <w:proofErr w:type="spellEnd"/>
+      <w:r>
+        <w:rPr>
+          <w:rFonts w:ascii="Garamond" w:hAnsi="Garamond" w:cs="Arial"/>
+          <w:sz w:val="24"/>
+          <w:szCs w:val="24"/>
+        </w:rPr>
+        <w:t xml:space="preserve"> du Roi</w:t>
+      </w:r>
+      <w:r>
+        <w:rPr>
+          <w:rFonts w:ascii="Garamond" w:hAnsi="Garamond" w:cs="Arial"/>
+          <w:sz w:val="24"/>
+          <w:szCs w:val="24"/>
+        </w:rPr>
+        <w:t xml:space="preserve"> (circa 1549)</w:t>
       </w:r>
       <w:r>
         <w:rPr>
@@ -389,64 +871,16 @@
         </w:rPr>
         <w:t>.</w:t>
       </w:r>
-      <w:r>
-        <w:rPr>
-          <w:rFonts w:ascii="Garamond" w:hAnsi="Garamond" w:cs="Arial"/>
-          <w:sz w:val="24"/>
-          <w:szCs w:val="24"/>
-        </w:rPr>
-        <w:t xml:space="preserve"> </w:t>
-      </w:r>
-      <w:r>
-        <w:rPr>
-          <w:rFonts w:ascii="Garamond" w:hAnsi="Garamond" w:cs="Arial"/>
-          <w:sz w:val="24"/>
-          <w:szCs w:val="24"/>
-        </w:rPr>
-        <w:t xml:space="preserve">Around that time, </w:t>
-      </w:r>
-      <w:r>
-        <w:rPr>
-          <w:rFonts w:ascii="Garamond" w:hAnsi="Garamond" w:cs="Arial"/>
-          <w:sz w:val="24"/>
-          <w:szCs w:val="24"/>
-        </w:rPr>
-        <w:t>Garamond</w:t>
-      </w:r>
-      <w:r>
-        <w:rPr>
-          <w:rFonts w:ascii="Garamond" w:hAnsi="Garamond" w:cs="Arial"/>
-          <w:sz w:val="24"/>
-          <w:szCs w:val="24"/>
-        </w:rPr>
-        <w:t xml:space="preserve"> was commissioned by the King to make a new cast of type for his own exclusive use, now known as </w:t>
-      </w:r>
-      <w:proofErr w:type="spellStart"/>
-      <w:r>
-        <w:rPr>
-          <w:rFonts w:ascii="Garamond" w:hAnsi="Garamond" w:cs="Arial"/>
-          <w:sz w:val="24"/>
-          <w:szCs w:val="24"/>
-        </w:rPr>
-        <w:t>Grecs</w:t>
-      </w:r>
-      <w:proofErr w:type="spellEnd"/>
-      <w:r>
-        <w:rPr>
-          <w:rFonts w:ascii="Garamond" w:hAnsi="Garamond" w:cs="Arial"/>
-          <w:sz w:val="24"/>
-          <w:szCs w:val="24"/>
-        </w:rPr>
-        <w:t xml:space="preserve"> du Roi</w:t>
-      </w:r>
-      <w:r>
-        <w:rPr>
-          <w:rFonts w:ascii="Garamond" w:hAnsi="Garamond" w:cs="Arial"/>
-          <w:sz w:val="24"/>
-          <w:szCs w:val="24"/>
-        </w:rPr>
-        <w:t xml:space="preserve">. </w:t>
-      </w:r>
+    </w:p>
+    <w:p>
+      <w:pPr>
+        <w:ind w:left="720"/>
+        <w:rPr>
+          <w:rFonts w:ascii="Garamond" w:hAnsi="Garamond" w:cs="Arial"/>
+          <w:sz w:val="24"/>
+          <w:szCs w:val="24"/>
+        </w:rPr>
+      </w:pPr>
       <w:r>
         <w:rPr>
           <w:rFonts w:ascii="Garamond" w:hAnsi="Garamond" w:cs="Arial"/>
@@ -469,23 +903,7 @@
           <w:sz w:val="24"/>
           <w:szCs w:val="24"/>
         </w:rPr>
-        <w:t xml:space="preserve"> and</w:t>
-      </w:r>
-      <w:r>
-        <w:rPr>
-          <w:rFonts w:ascii="Garamond" w:hAnsi="Garamond" w:cs="Arial"/>
-          <w:sz w:val="24"/>
-          <w:szCs w:val="24"/>
-        </w:rPr>
-        <w:t xml:space="preserve"> </w:t>
-      </w:r>
-      <w:r>
-        <w:rPr>
-          <w:rFonts w:ascii="Garamond" w:hAnsi="Garamond" w:cs="Arial"/>
-          <w:sz w:val="24"/>
-          <w:szCs w:val="24"/>
-        </w:rPr>
-        <w:t>(</w:t>
+        <w:t xml:space="preserve"> and (</w:t>
       </w:r>
       <w:hyperlink r:id="rId5" w:history="1">
         <w:r>
@@ -522,15 +940,7 @@
           <w:sz w:val="24"/>
           <w:szCs w:val="24"/>
         </w:rPr>
-        <w:t xml:space="preserve">Earlier in his career, </w:t>
-      </w:r>
-      <w:r>
-        <w:rPr>
-          <w:rFonts w:ascii="Garamond" w:hAnsi="Garamond" w:cs="Arial"/>
-          <w:sz w:val="24"/>
-          <w:szCs w:val="24"/>
-        </w:rPr>
-        <w:t xml:space="preserve">Garamond had been working for the Parisian scholar-printer Robert Estienne, basing his romans on types cut by Francesco </w:t>
+        <w:t xml:space="preserve">After he died in 1561, some of Garamond’s punches made their way to the printing office of Christoph </w:t>
       </w:r>
       <w:proofErr w:type="spellStart"/>
       <w:r>
@@ -539,7 +949,7 @@
           <w:sz w:val="24"/>
           <w:szCs w:val="24"/>
         </w:rPr>
-        <w:t>Griffo</w:t>
+        <w:t>Plantin</w:t>
       </w:r>
       <w:proofErr w:type="spellEnd"/>
       <w:r>
@@ -548,15 +958,7 @@
           <w:sz w:val="24"/>
           <w:szCs w:val="24"/>
         </w:rPr>
-        <w:t xml:space="preserve"> for Aldus Manutius in 1495.</w:t>
-      </w:r>
-      <w:r>
-        <w:rPr>
-          <w:rFonts w:ascii="Garamond" w:hAnsi="Garamond" w:cs="Arial"/>
-          <w:sz w:val="24"/>
-          <w:szCs w:val="24"/>
-        </w:rPr>
-        <w:t xml:space="preserve"> After he died in 1561, some of Garamond’s punches made their way to the printing office of Christoph </w:t>
+        <w:t xml:space="preserve"> in Antwerp, and notably to the Frankfurt foundry of </w:t>
       </w:r>
       <w:proofErr w:type="spellStart"/>
       <w:r>
@@ -565,7 +967,7 @@
           <w:sz w:val="24"/>
           <w:szCs w:val="24"/>
         </w:rPr>
-        <w:t>Plantin</w:t>
+        <w:t>Egenolff</w:t>
       </w:r>
       <w:proofErr w:type="spellEnd"/>
       <w:r>
@@ -574,7 +976,7 @@
           <w:sz w:val="24"/>
           <w:szCs w:val="24"/>
         </w:rPr>
-        <w:t xml:space="preserve"> in Antwerp, and notably to the Frankfurt foundry of </w:t>
+        <w:t xml:space="preserve">-Berner (1592), which would become the basis of the </w:t>
       </w:r>
       <w:proofErr w:type="spellStart"/>
       <w:r>
@@ -583,7 +985,7 @@
           <w:sz w:val="24"/>
           <w:szCs w:val="24"/>
         </w:rPr>
-        <w:t>Egenolff</w:t>
+        <w:t>Stempel</w:t>
       </w:r>
       <w:proofErr w:type="spellEnd"/>
       <w:r>
@@ -592,43 +994,99 @@
           <w:sz w:val="24"/>
           <w:szCs w:val="24"/>
         </w:rPr>
-        <w:t xml:space="preserve">-Berner (1592), which would become the basis of the </w:t>
-      </w:r>
-      <w:proofErr w:type="spellStart"/>
-      <w:r>
-        <w:rPr>
-          <w:rFonts w:ascii="Garamond" w:hAnsi="Garamond" w:cs="Arial"/>
-          <w:sz w:val="24"/>
-          <w:szCs w:val="24"/>
-        </w:rPr>
-        <w:t>Stempel</w:t>
-      </w:r>
-      <w:proofErr w:type="spellEnd"/>
-      <w:r>
-        <w:rPr>
-          <w:rFonts w:ascii="Garamond" w:hAnsi="Garamond" w:cs="Arial"/>
-          <w:sz w:val="24"/>
-          <w:szCs w:val="24"/>
-        </w:rPr>
-        <w:t xml:space="preserve"> Garamond revival, considered to be the most Garamond interpretation of the genuine type (not the </w:t>
-      </w:r>
-      <w:proofErr w:type="spellStart"/>
-      <w:r>
-        <w:rPr>
-          <w:rFonts w:ascii="Garamond" w:hAnsi="Garamond" w:cs="Arial"/>
-          <w:sz w:val="24"/>
-          <w:szCs w:val="24"/>
-        </w:rPr>
-        <w:t>Jannon</w:t>
-      </w:r>
-      <w:proofErr w:type="spellEnd"/>
-      <w:r>
-        <w:rPr>
-          <w:rFonts w:ascii="Garamond" w:hAnsi="Garamond" w:cs="Arial"/>
-          <w:sz w:val="24"/>
-          <w:szCs w:val="24"/>
-        </w:rPr>
-        <w:t xml:space="preserve"> ones). </w:t>
+        <w:t xml:space="preserve"> Garamond revival, considered to be the most Garamond interpretation of the genuine type (not the Jannon ones). </w:t>
+      </w:r>
+      <w:r>
+        <w:rPr>
+          <w:rFonts w:ascii="Garamond" w:hAnsi="Garamond" w:cs="Arial"/>
+          <w:sz w:val="24"/>
+          <w:szCs w:val="24"/>
+        </w:rPr>
+        <w:t xml:space="preserve"> Lastly, </w:t>
+      </w:r>
+      <w:r>
+        <w:rPr>
+          <w:rFonts w:ascii="Garamond" w:hAnsi="Garamond" w:cs="Arial"/>
+          <w:sz w:val="24"/>
+          <w:szCs w:val="24"/>
+        </w:rPr>
+        <w:t>after the 18</w:t>
+      </w:r>
+      <w:r>
+        <w:rPr>
+          <w:rFonts w:ascii="Garamond" w:hAnsi="Garamond" w:cs="Arial"/>
+          <w:sz w:val="24"/>
+          <w:szCs w:val="24"/>
+          <w:vertAlign w:val="superscript"/>
+        </w:rPr>
+        <w:t>th</w:t>
+      </w:r>
+      <w:r>
+        <w:rPr>
+          <w:rFonts w:ascii="Garamond" w:hAnsi="Garamond" w:cs="Arial"/>
+          <w:sz w:val="24"/>
+          <w:szCs w:val="24"/>
+        </w:rPr>
+        <w:t xml:space="preserve"> century, </w:t>
+      </w:r>
+      <w:r>
+        <w:rPr>
+          <w:rFonts w:ascii="Garamond" w:hAnsi="Garamond" w:cs="Arial"/>
+          <w:sz w:val="24"/>
+          <w:szCs w:val="24"/>
+        </w:rPr>
+        <w:t>it would not be until the 20</w:t>
+      </w:r>
+      <w:r>
+        <w:rPr>
+          <w:rFonts w:ascii="Garamond" w:hAnsi="Garamond" w:cs="Arial"/>
+          <w:sz w:val="24"/>
+          <w:szCs w:val="24"/>
+          <w:vertAlign w:val="superscript"/>
+        </w:rPr>
+        <w:t>th</w:t>
+      </w:r>
+      <w:r>
+        <w:rPr>
+          <w:rFonts w:ascii="Garamond" w:hAnsi="Garamond" w:cs="Arial"/>
+          <w:sz w:val="24"/>
+          <w:szCs w:val="24"/>
+        </w:rPr>
+        <w:t xml:space="preserve"> century revival wave that Garamond </w:t>
+      </w:r>
+      <w:r>
+        <w:rPr>
+          <w:rFonts w:ascii="Garamond" w:hAnsi="Garamond" w:cs="Arial"/>
+          <w:sz w:val="24"/>
+          <w:szCs w:val="24"/>
+        </w:rPr>
+        <w:t xml:space="preserve">typeface </w:t>
+      </w:r>
+      <w:r>
+        <w:rPr>
+          <w:rFonts w:ascii="Garamond" w:hAnsi="Garamond" w:cs="Arial"/>
+          <w:sz w:val="24"/>
+          <w:szCs w:val="24"/>
+        </w:rPr>
+        <w:t>would become popular in print shops.</w:t>
+      </w:r>
+    </w:p>
+    <w:p>
+      <w:pPr>
+        <w:ind w:left="720"/>
+        <w:rPr>
+          <w:rFonts w:ascii="Garamond" w:hAnsi="Garamond" w:cs="Arial"/>
+          <w:sz w:val="24"/>
+          <w:szCs w:val="24"/>
+        </w:rPr>
+      </w:pPr>
+      <w:r>
+        <w:rPr>
+          <w:rFonts w:ascii="Garamond" w:hAnsi="Garamond" w:cs="Arial"/>
+          <w:sz w:val="24"/>
+          <w:szCs w:val="24"/>
+        </w:rPr>
+        <w:t>He was not financially successful, and when he died, he had owned little more than his punches, that his widow even had to sell.</w:t>
       </w:r>
     </w:p>
     <w:p>
@@ -729,7 +1187,40 @@
           <w:sz w:val="24"/>
           <w:szCs w:val="24"/>
         </w:rPr>
-        <w:t xml:space="preserve">In the 1540s, Garamond’s work was largely influenced by the Greek types (1495), the year Aldus Manutius published his first Greek text. </w:t>
+        <w:lastRenderedPageBreak/>
+        <w:t>In the 1540s, Garamond’s work was largely influenced by the</w:t>
+      </w:r>
+      <w:r>
+        <w:rPr>
+          <w:rFonts w:ascii="Garamond" w:hAnsi="Garamond" w:cs="Arial"/>
+          <w:sz w:val="24"/>
+          <w:szCs w:val="24"/>
+        </w:rPr>
+        <w:t xml:space="preserve"> Venetian typographic traditions (1500s), and </w:t>
+      </w:r>
+      <w:r>
+        <w:rPr>
+          <w:rFonts w:ascii="Garamond" w:hAnsi="Garamond" w:cs="Arial"/>
+          <w:sz w:val="24"/>
+          <w:szCs w:val="24"/>
+        </w:rPr>
+        <w:t>Greek types (</w:t>
+      </w:r>
+      <w:r>
+        <w:rPr>
+          <w:rFonts w:ascii="Garamond" w:hAnsi="Garamond" w:cs="Arial"/>
+          <w:sz w:val="24"/>
+          <w:szCs w:val="24"/>
+        </w:rPr>
+        <w:t xml:space="preserve">circa </w:t>
+      </w:r>
+      <w:r>
+        <w:rPr>
+          <w:rFonts w:ascii="Garamond" w:hAnsi="Garamond" w:cs="Arial"/>
+          <w:sz w:val="24"/>
+          <w:szCs w:val="24"/>
+        </w:rPr>
+        <w:t xml:space="preserve">1495), the year Aldus Manutius published his first Greek text. </w:t>
       </w:r>
       <w:r>
         <w:rPr>
@@ -831,85 +1322,124 @@
           <w:sz w:val="24"/>
           <w:szCs w:val="24"/>
         </w:rPr>
-        <w:t>(</w:t>
-      </w:r>
-      <w:r>
-        <w:rPr>
-          <w:rFonts w:ascii="Garamond" w:hAnsi="Garamond" w:cs="Arial"/>
-          <w:sz w:val="24"/>
-          <w:szCs w:val="24"/>
-        </w:rPr>
-        <w:t>Language Culture Type: International Type Design in the Age of Unicode</w:t>
-      </w:r>
-      <w:r>
-        <w:rPr>
-          <w:rFonts w:ascii="Garamond" w:hAnsi="Garamond" w:cs="Arial"/>
-          <w:sz w:val="24"/>
-          <w:szCs w:val="24"/>
-        </w:rPr>
-        <w:t>)</w:t>
-      </w:r>
-    </w:p>
-    <w:p>
-      <w:pPr>
-        <w:ind w:left="720"/>
-        <w:rPr>
-          <w:rFonts w:ascii="Garamond" w:hAnsi="Garamond" w:cs="Arial"/>
-          <w:b/>
-          <w:bCs/>
-          <w:sz w:val="24"/>
-          <w:szCs w:val="24"/>
-        </w:rPr>
-      </w:pPr>
-      <w:r>
-        <w:rPr>
-          <w:rFonts w:ascii="Garamond" w:hAnsi="Garamond" w:cs="Arial"/>
-          <w:b/>
-          <w:bCs/>
-          <w:sz w:val="24"/>
-          <w:szCs w:val="24"/>
-        </w:rPr>
-        <w:t xml:space="preserve">Jean </w:t>
+        <w:t>(Language Culture Type: International Type Design in the Age of Unicode)</w:t>
+      </w:r>
+    </w:p>
+    <w:p>
+      <w:pPr>
+        <w:ind w:left="720"/>
+        <w:rPr>
+          <w:rFonts w:ascii="Garamond" w:hAnsi="Garamond" w:cs="Arial"/>
+          <w:b/>
+          <w:bCs/>
+          <w:sz w:val="24"/>
+          <w:szCs w:val="24"/>
+        </w:rPr>
+      </w:pPr>
+      <w:r>
+        <w:rPr>
+          <w:rFonts w:ascii="Garamond" w:hAnsi="Garamond" w:cs="Arial"/>
+          <w:b/>
+          <w:bCs/>
+          <w:sz w:val="24"/>
+          <w:szCs w:val="24"/>
+        </w:rPr>
+        <w:t>Jean Jannon and the French National Printing Office</w:t>
+      </w:r>
+    </w:p>
+    <w:p>
+      <w:pPr>
+        <w:ind w:left="720"/>
+        <w:rPr>
+          <w:rFonts w:ascii="Garamond" w:hAnsi="Garamond" w:cs="Arial"/>
+          <w:sz w:val="24"/>
+          <w:szCs w:val="24"/>
+        </w:rPr>
+      </w:pPr>
+      <w:r>
+        <w:rPr>
+          <w:rFonts w:ascii="Garamond" w:hAnsi="Garamond" w:cs="Arial"/>
+          <w:sz w:val="24"/>
+          <w:szCs w:val="24"/>
+        </w:rPr>
+        <w:t xml:space="preserve">Beatrice </w:t>
       </w:r>
       <w:proofErr w:type="spellStart"/>
       <w:r>
         <w:rPr>
           <w:rFonts w:ascii="Garamond" w:hAnsi="Garamond" w:cs="Arial"/>
-          <w:b/>
-          <w:bCs/>
-          <w:sz w:val="24"/>
-          <w:szCs w:val="24"/>
-        </w:rPr>
-        <w:t>Jannon</w:t>
+          <w:sz w:val="24"/>
+          <w:szCs w:val="24"/>
+        </w:rPr>
+        <w:t>Warde</w:t>
       </w:r>
       <w:proofErr w:type="spellEnd"/>
       <w:r>
         <w:rPr>
           <w:rFonts w:ascii="Garamond" w:hAnsi="Garamond" w:cs="Arial"/>
-          <w:b/>
-          <w:bCs/>
-          <w:sz w:val="24"/>
-          <w:szCs w:val="24"/>
-        </w:rPr>
-        <w:t xml:space="preserve"> and the French National Printing Office</w:t>
-      </w:r>
-    </w:p>
-    <w:p>
-      <w:pPr>
-        <w:ind w:left="720"/>
-        <w:rPr>
-          <w:rFonts w:ascii="Garamond" w:hAnsi="Garamond" w:cs="Arial"/>
-          <w:sz w:val="24"/>
-          <w:szCs w:val="24"/>
-        </w:rPr>
-      </w:pPr>
-      <w:r>
-        <w:rPr>
-          <w:rFonts w:ascii="Garamond" w:hAnsi="Garamond" w:cs="Arial"/>
-          <w:sz w:val="24"/>
-          <w:szCs w:val="24"/>
-        </w:rPr>
-        <w:t xml:space="preserve">Beatrice </w:t>
+          <w:sz w:val="24"/>
+          <w:szCs w:val="24"/>
+        </w:rPr>
+        <w:t xml:space="preserve">, </w:t>
+      </w:r>
+      <w:r>
+        <w:rPr>
+          <w:rFonts w:ascii="Garamond" w:hAnsi="Garamond" w:cs="Arial"/>
+          <w:sz w:val="24"/>
+          <w:szCs w:val="24"/>
+        </w:rPr>
+        <w:t>a 20</w:t>
+      </w:r>
+      <w:r>
+        <w:rPr>
+          <w:rFonts w:ascii="Garamond" w:hAnsi="Garamond" w:cs="Arial"/>
+          <w:sz w:val="24"/>
+          <w:szCs w:val="24"/>
+          <w:vertAlign w:val="superscript"/>
+        </w:rPr>
+        <w:t>th</w:t>
+      </w:r>
+      <w:r>
+        <w:rPr>
+          <w:rFonts w:ascii="Garamond" w:hAnsi="Garamond" w:cs="Arial"/>
+          <w:sz w:val="24"/>
+          <w:szCs w:val="24"/>
+        </w:rPr>
+        <w:t xml:space="preserve"> century </w:t>
+      </w:r>
+      <w:r>
+        <w:rPr>
+          <w:rFonts w:ascii="Garamond" w:hAnsi="Garamond" w:cs="Arial"/>
+          <w:sz w:val="24"/>
+          <w:szCs w:val="24"/>
+        </w:rPr>
+        <w:t>A</w:t>
+      </w:r>
+      <w:r>
+        <w:rPr>
+          <w:rFonts w:ascii="Garamond" w:hAnsi="Garamond" w:cs="Arial"/>
+          <w:sz w:val="24"/>
+          <w:szCs w:val="24"/>
+        </w:rPr>
+        <w:t>merican typography scholar working at the American Type Foundry, discovered the divergence in versions between the true Garamond and the Jannon designs based upon it.</w:t>
+      </w:r>
+    </w:p>
+    <w:p>
+      <w:pPr>
+        <w:ind w:left="720"/>
+        <w:rPr>
+          <w:rFonts w:ascii="Garamond" w:hAnsi="Garamond" w:cs="Arial"/>
+          <w:sz w:val="24"/>
+          <w:szCs w:val="24"/>
+        </w:rPr>
+      </w:pPr>
+      <w:r>
+        <w:rPr>
+          <w:rFonts w:ascii="Garamond" w:hAnsi="Garamond" w:cs="Arial"/>
+          <w:sz w:val="24"/>
+          <w:szCs w:val="24"/>
+        </w:rPr>
+        <w:t xml:space="preserve">Sixty years after Garamond’s death, another French printer, Jean Jannon, cut a similar set of Garamond-like type (the face was more </w:t>
       </w:r>
       <w:proofErr w:type="spellStart"/>
       <w:r>
@@ -918,7 +1448,7 @@
           <w:sz w:val="24"/>
           <w:szCs w:val="24"/>
         </w:rPr>
-        <w:t>Warde</w:t>
+        <w:t>assymetrical</w:t>
       </w:r>
       <w:proofErr w:type="spellEnd"/>
       <w:r>
@@ -927,15 +1457,7 @@
           <w:sz w:val="24"/>
           <w:szCs w:val="24"/>
         </w:rPr>
-        <w:t xml:space="preserve">, </w:t>
-      </w:r>
-      <w:r>
-        <w:rPr>
-          <w:rFonts w:ascii="Garamond" w:hAnsi="Garamond" w:cs="Arial"/>
-          <w:sz w:val="24"/>
-          <w:szCs w:val="24"/>
-        </w:rPr>
-        <w:t>a 20</w:t>
+        <w:t>), and the French government made it the official Royal Printing Office typeface. In 1825, the French National Printing Office claimed the type was designed by Garamond, so versions of Garamond typeface in the early 20</w:t>
       </w:r>
       <w:r>
         <w:rPr>
@@ -952,23 +1474,25 @@
           <w:sz w:val="24"/>
           <w:szCs w:val="24"/>
         </w:rPr>
-        <w:t xml:space="preserve"> century </w:t>
-      </w:r>
-      <w:r>
-        <w:rPr>
-          <w:rFonts w:ascii="Garamond" w:hAnsi="Garamond" w:cs="Arial"/>
-          <w:sz w:val="24"/>
-          <w:szCs w:val="24"/>
-        </w:rPr>
-        <w:t>A</w:t>
-      </w:r>
-      <w:r>
-        <w:rPr>
-          <w:rFonts w:ascii="Garamond" w:hAnsi="Garamond" w:cs="Arial"/>
-          <w:sz w:val="24"/>
-          <w:szCs w:val="24"/>
-        </w:rPr>
-        <w:t xml:space="preserve">merican typography scholar working at the American Type Foundry, discovered the divergence in versions between the true Garamond and the </w:t>
+        <w:t xml:space="preserve"> century (including Garamond 3 by Morris Fuller Benton) were actually based from the Jannon font.</w:t>
+      </w:r>
+    </w:p>
+    <w:p>
+      <w:pPr>
+        <w:ind w:left="720"/>
+        <w:rPr>
+          <w:rFonts w:ascii="Garamond" w:hAnsi="Garamond"/>
+          <w:sz w:val="24"/>
+          <w:szCs w:val="24"/>
+        </w:rPr>
+      </w:pPr>
+      <w:r>
+        <w:rPr>
+          <w:rFonts w:ascii="Garamond" w:hAnsi="Garamond" w:cs="Arial"/>
+          <w:sz w:val="24"/>
+          <w:szCs w:val="24"/>
+        </w:rPr>
+        <w:t xml:space="preserve">The American Type Foundry issued the ATF Garamond in 1917. This version was designed by Morris Fuller Benton (1872-1948). These were part of the </w:t>
       </w:r>
       <w:proofErr w:type="spellStart"/>
       <w:r>
@@ -977,7 +1501,7 @@
           <w:sz w:val="24"/>
           <w:szCs w:val="24"/>
         </w:rPr>
-        <w:t>Jannon</w:t>
+        <w:t>Caractères</w:t>
       </w:r>
       <w:proofErr w:type="spellEnd"/>
       <w:r>
@@ -986,25 +1510,7 @@
           <w:sz w:val="24"/>
           <w:szCs w:val="24"/>
         </w:rPr>
-        <w:t xml:space="preserve"> designs based upon it.</w:t>
-      </w:r>
-    </w:p>
-    <w:p>
-      <w:pPr>
-        <w:ind w:left="720"/>
-        <w:rPr>
-          <w:rFonts w:ascii="Garamond" w:hAnsi="Garamond" w:cs="Arial"/>
-          <w:sz w:val="24"/>
-          <w:szCs w:val="24"/>
-        </w:rPr>
-      </w:pPr>
-      <w:r>
-        <w:rPr>
-          <w:rFonts w:ascii="Garamond" w:hAnsi="Garamond" w:cs="Arial"/>
-          <w:sz w:val="24"/>
-          <w:szCs w:val="24"/>
-        </w:rPr>
-        <w:t xml:space="preserve">Sixty years after Garamond’s death, another French printer, Jean </w:t>
+        <w:t xml:space="preserve"> de </w:t>
       </w:r>
       <w:proofErr w:type="spellStart"/>
       <w:r>
@@ -1013,7 +1519,7 @@
           <w:sz w:val="24"/>
           <w:szCs w:val="24"/>
         </w:rPr>
-        <w:t>Jannon</w:t>
+        <w:t>l’Université</w:t>
       </w:r>
       <w:proofErr w:type="spellEnd"/>
       <w:r>
@@ -1022,114 +1528,6 @@
           <w:sz w:val="24"/>
           <w:szCs w:val="24"/>
         </w:rPr>
-        <w:t xml:space="preserve">, cut a similar set of Garamond-like type (the face was more </w:t>
-      </w:r>
-      <w:proofErr w:type="spellStart"/>
-      <w:r>
-        <w:rPr>
-          <w:rFonts w:ascii="Garamond" w:hAnsi="Garamond" w:cs="Arial"/>
-          <w:sz w:val="24"/>
-          <w:szCs w:val="24"/>
-        </w:rPr>
-        <w:t>assymetrical</w:t>
-      </w:r>
-      <w:proofErr w:type="spellEnd"/>
-      <w:r>
-        <w:rPr>
-          <w:rFonts w:ascii="Garamond" w:hAnsi="Garamond" w:cs="Arial"/>
-          <w:sz w:val="24"/>
-          <w:szCs w:val="24"/>
-        </w:rPr>
-        <w:t>), and the French government made it the official Royal Printing Office typeface. In 1825, the French National Printing Office claimed the type was designed by Garamond, so versions of Garamond typeface in the early 20</w:t>
-      </w:r>
-      <w:r>
-        <w:rPr>
-          <w:rFonts w:ascii="Garamond" w:hAnsi="Garamond" w:cs="Arial"/>
-          <w:sz w:val="24"/>
-          <w:szCs w:val="24"/>
-          <w:vertAlign w:val="superscript"/>
-        </w:rPr>
-        <w:t>th</w:t>
-      </w:r>
-      <w:r>
-        <w:rPr>
-          <w:rFonts w:ascii="Garamond" w:hAnsi="Garamond" w:cs="Arial"/>
-          <w:sz w:val="24"/>
-          <w:szCs w:val="24"/>
-        </w:rPr>
-        <w:t xml:space="preserve"> century (including Garamond 3 by Morris Fuller Benton) were actually based from the </w:t>
-      </w:r>
-      <w:proofErr w:type="spellStart"/>
-      <w:r>
-        <w:rPr>
-          <w:rFonts w:ascii="Garamond" w:hAnsi="Garamond" w:cs="Arial"/>
-          <w:sz w:val="24"/>
-          <w:szCs w:val="24"/>
-        </w:rPr>
-        <w:t>Jannon</w:t>
-      </w:r>
-      <w:proofErr w:type="spellEnd"/>
-      <w:r>
-        <w:rPr>
-          <w:rFonts w:ascii="Garamond" w:hAnsi="Garamond" w:cs="Arial"/>
-          <w:sz w:val="24"/>
-          <w:szCs w:val="24"/>
-        </w:rPr>
-        <w:t xml:space="preserve"> font.</w:t>
-      </w:r>
-    </w:p>
-    <w:p>
-      <w:pPr>
-        <w:ind w:left="720"/>
-        <w:rPr>
-          <w:rFonts w:ascii="Garamond" w:hAnsi="Garamond"/>
-          <w:sz w:val="24"/>
-          <w:szCs w:val="24"/>
-        </w:rPr>
-      </w:pPr>
-      <w:r>
-        <w:rPr>
-          <w:rFonts w:ascii="Garamond" w:hAnsi="Garamond" w:cs="Arial"/>
-          <w:sz w:val="24"/>
-          <w:szCs w:val="24"/>
-        </w:rPr>
-        <w:lastRenderedPageBreak/>
-        <w:t xml:space="preserve">The American Type Foundry issued the ATF Garamond in 1917. This version was designed by Morris Fuller Benton (1872-1948). These were part of the </w:t>
-      </w:r>
-      <w:proofErr w:type="spellStart"/>
-      <w:r>
-        <w:rPr>
-          <w:rFonts w:ascii="Garamond" w:hAnsi="Garamond" w:cs="Arial"/>
-          <w:sz w:val="24"/>
-          <w:szCs w:val="24"/>
-        </w:rPr>
-        <w:t>Caractères</w:t>
-      </w:r>
-      <w:proofErr w:type="spellEnd"/>
-      <w:r>
-        <w:rPr>
-          <w:rFonts w:ascii="Garamond" w:hAnsi="Garamond" w:cs="Arial"/>
-          <w:sz w:val="24"/>
-          <w:szCs w:val="24"/>
-        </w:rPr>
-        <w:t xml:space="preserve"> de </w:t>
-      </w:r>
-      <w:proofErr w:type="spellStart"/>
-      <w:r>
-        <w:rPr>
-          <w:rFonts w:ascii="Garamond" w:hAnsi="Garamond" w:cs="Arial"/>
-          <w:sz w:val="24"/>
-          <w:szCs w:val="24"/>
-        </w:rPr>
-        <w:t>l’Université</w:t>
-      </w:r>
-      <w:proofErr w:type="spellEnd"/>
-      <w:r>
-        <w:rPr>
-          <w:rFonts w:ascii="Garamond" w:hAnsi="Garamond" w:cs="Arial"/>
-          <w:sz w:val="24"/>
-          <w:szCs w:val="24"/>
-        </w:rPr>
         <w:t xml:space="preserve"> group of types.</w:t>
       </w:r>
     </w:p>
@@ -1182,8 +1580,6 @@
         </w:rPr>
         <w:t xml:space="preserve"> types to print because the letterforms use less inks than similar faces.</w:t>
       </w:r>
-      <w:bookmarkStart w:id="0" w:name="_GoBack"/>
-      <w:bookmarkEnd w:id="0"/>
     </w:p>
     <w:p>
       <w:pPr>
@@ -1258,56 +1654,387 @@
       <w:r>
         <w:rPr>
           <w:rFonts w:ascii="Garamond" w:hAnsi="Garamond"/>
-          <w:sz w:val="24"/>
-          <w:szCs w:val="24"/>
-        </w:rPr>
-        <w:t>Copyright: Monotype</w:t>
-      </w:r>
-      <w:r>
-        <w:rPr>
-          <w:rFonts w:ascii="Garamond" w:hAnsi="Garamond"/>
-          <w:sz w:val="24"/>
-          <w:szCs w:val="24"/>
-        </w:rPr>
-        <w:t xml:space="preserve">. </w:t>
-      </w:r>
-      <w:r>
-        <w:rPr>
-          <w:rFonts w:ascii="Garamond" w:hAnsi="Garamond"/>
-          <w:sz w:val="24"/>
-          <w:szCs w:val="24"/>
-        </w:rPr>
-        <w:t>Publisher: Microsoft</w:t>
-      </w:r>
-      <w:r>
-        <w:rPr>
-          <w:rFonts w:ascii="Garamond" w:hAnsi="Garamond"/>
-          <w:sz w:val="24"/>
-          <w:szCs w:val="24"/>
-        </w:rPr>
-        <w:t>. Free TrueType version provided in the Microsoft Office Value Pack.</w:t>
-      </w:r>
-    </w:p>
-    <w:p>
-      <w:pPr>
-        <w:ind w:left="720"/>
-        <w:rPr>
-          <w:rFonts w:ascii="Garamond" w:hAnsi="Garamond"/>
-          <w:b/>
-          <w:bCs/>
-          <w:sz w:val="24"/>
-          <w:szCs w:val="24"/>
-        </w:rPr>
-      </w:pPr>
-      <w:r>
-        <w:rPr>
-          <w:rFonts w:ascii="Garamond" w:hAnsi="Garamond"/>
-          <w:b/>
-          <w:bCs/>
-          <w:sz w:val="24"/>
-          <w:szCs w:val="24"/>
-        </w:rPr>
-        <w:t>Adobe Garamond</w:t>
+          <w:b/>
+          <w:bCs/>
+          <w:sz w:val="24"/>
+          <w:szCs w:val="24"/>
+        </w:rPr>
+        <w:t>Copyright: Monotype. Publisher: Microsoft.</w:t>
+      </w:r>
+      <w:r>
+        <w:rPr>
+          <w:rFonts w:ascii="Garamond" w:hAnsi="Garamond"/>
+          <w:sz w:val="24"/>
+          <w:szCs w:val="24"/>
+        </w:rPr>
+        <w:t xml:space="preserve"> </w:t>
+      </w:r>
+    </w:p>
+    <w:p>
+      <w:pPr>
+        <w:ind w:left="720"/>
+        <w:rPr>
+          <w:rFonts w:ascii="Garamond" w:hAnsi="Garamond"/>
+          <w:sz w:val="24"/>
+          <w:szCs w:val="24"/>
+        </w:rPr>
+      </w:pPr>
+      <w:r>
+        <w:rPr>
+          <w:rFonts w:ascii="Garamond" w:hAnsi="Garamond"/>
+          <w:sz w:val="24"/>
+          <w:szCs w:val="24"/>
+        </w:rPr>
+        <w:t>Free TrueType version provided in the Microsoft Office Value Pack.</w:t>
+      </w:r>
+    </w:p>
+    <w:p>
+      <w:pPr>
+        <w:ind w:left="720"/>
+        <w:rPr>
+          <w:rFonts w:ascii="Garamond" w:hAnsi="Garamond"/>
+          <w:b/>
+          <w:bCs/>
+          <w:sz w:val="24"/>
+          <w:szCs w:val="24"/>
+        </w:rPr>
+      </w:pPr>
+      <w:r>
+        <w:rPr>
+          <w:rFonts w:ascii="Garamond" w:hAnsi="Garamond"/>
+          <w:b/>
+          <w:bCs/>
+          <w:sz w:val="24"/>
+          <w:szCs w:val="24"/>
+        </w:rPr>
+        <w:t>Adobe Garamond™</w:t>
+      </w:r>
+    </w:p>
+    <w:p>
+      <w:pPr>
+        <w:ind w:left="720"/>
+        <w:rPr>
+          <w:rFonts w:ascii="Garamond" w:hAnsi="Garamond"/>
+          <w:b/>
+          <w:bCs/>
+          <w:sz w:val="24"/>
+          <w:szCs w:val="24"/>
+        </w:rPr>
+      </w:pPr>
+      <w:r>
+        <w:rPr>
+          <w:rFonts w:ascii="Garamond" w:hAnsi="Garamond"/>
+          <w:b/>
+          <w:bCs/>
+          <w:sz w:val="24"/>
+          <w:szCs w:val="24"/>
+        </w:rPr>
+        <w:t>Copyright: Adobe. Publisher: Adobe.</w:t>
+      </w:r>
+    </w:p>
+    <w:p>
+      <w:pPr>
+        <w:ind w:left="720"/>
+        <w:rPr>
+          <w:rFonts w:ascii="Garamond" w:hAnsi="Garamond"/>
+          <w:sz w:val="24"/>
+          <w:szCs w:val="24"/>
+        </w:rPr>
+      </w:pPr>
+      <w:r>
+        <w:rPr>
+          <w:rFonts w:ascii="Garamond" w:hAnsi="Garamond"/>
+          <w:sz w:val="24"/>
+          <w:szCs w:val="24"/>
+        </w:rPr>
+        <w:t>Robert Slimbach</w:t>
+      </w:r>
+      <w:r>
+        <w:rPr>
+          <w:rFonts w:ascii="Garamond" w:hAnsi="Garamond"/>
+          <w:sz w:val="24"/>
+          <w:szCs w:val="24"/>
+        </w:rPr>
+        <w:t>, an in-house designer at Adobe, adapted the Garamond typeface for the corporation and the Adobe Garamond font version was r</w:t>
+      </w:r>
+      <w:r>
+        <w:rPr>
+          <w:rFonts w:ascii="Garamond" w:hAnsi="Garamond"/>
+          <w:sz w:val="24"/>
+          <w:szCs w:val="24"/>
+        </w:rPr>
+        <w:t xml:space="preserve">eleased </w:t>
+      </w:r>
+      <w:r>
+        <w:rPr>
+          <w:rFonts w:ascii="Garamond" w:hAnsi="Garamond"/>
+          <w:sz w:val="24"/>
+          <w:szCs w:val="24"/>
+        </w:rPr>
+        <w:t xml:space="preserve">in </w:t>
+      </w:r>
+      <w:r>
+        <w:rPr>
+          <w:rFonts w:ascii="Garamond" w:hAnsi="Garamond"/>
+          <w:sz w:val="24"/>
+          <w:szCs w:val="24"/>
+        </w:rPr>
+        <w:t>1989</w:t>
+      </w:r>
+      <w:r>
+        <w:rPr>
+          <w:rFonts w:ascii="Garamond" w:hAnsi="Garamond"/>
+          <w:sz w:val="24"/>
+          <w:szCs w:val="24"/>
+        </w:rPr>
+        <w:t xml:space="preserve"> as part of </w:t>
+      </w:r>
+      <w:r>
+        <w:rPr>
+          <w:rFonts w:ascii="Garamond" w:hAnsi="Garamond"/>
+          <w:sz w:val="24"/>
+          <w:szCs w:val="24"/>
+        </w:rPr>
+        <w:t>Adobe Originals</w:t>
+      </w:r>
+      <w:r>
+        <w:rPr>
+          <w:rFonts w:ascii="Garamond" w:hAnsi="Garamond"/>
+          <w:sz w:val="24"/>
+          <w:szCs w:val="24"/>
+        </w:rPr>
+        <w:t>. This</w:t>
+      </w:r>
+      <w:r>
+        <w:rPr>
+          <w:rFonts w:ascii="Garamond" w:hAnsi="Garamond"/>
+          <w:sz w:val="24"/>
+          <w:szCs w:val="24"/>
+        </w:rPr>
+        <w:t xml:space="preserve"> font’s</w:t>
+      </w:r>
+      <w:r>
+        <w:rPr>
+          <w:rFonts w:ascii="Garamond" w:hAnsi="Garamond"/>
+          <w:sz w:val="24"/>
+          <w:szCs w:val="24"/>
+        </w:rPr>
+        <w:t xml:space="preserve"> italics are influenced by the designs of Garamond’s assistant, Robert </w:t>
+      </w:r>
+      <w:proofErr w:type="spellStart"/>
+      <w:r>
+        <w:rPr>
+          <w:rFonts w:ascii="Garamond" w:hAnsi="Garamond"/>
+          <w:sz w:val="24"/>
+          <w:szCs w:val="24"/>
+        </w:rPr>
+        <w:t>Granjon</w:t>
+      </w:r>
+      <w:proofErr w:type="spellEnd"/>
+      <w:r>
+        <w:rPr>
+          <w:rFonts w:ascii="Garamond" w:hAnsi="Garamond"/>
+          <w:sz w:val="24"/>
+          <w:szCs w:val="24"/>
+        </w:rPr>
+        <w:t>.</w:t>
+      </w:r>
+      <w:r>
+        <w:rPr>
+          <w:rFonts w:ascii="Garamond" w:hAnsi="Garamond"/>
+          <w:sz w:val="24"/>
+          <w:szCs w:val="24"/>
+        </w:rPr>
+        <w:t xml:space="preserve"> Popular for books and their covers.</w:t>
+      </w:r>
+      <w:r>
+        <w:rPr>
+          <w:rFonts w:ascii="Garamond" w:hAnsi="Garamond"/>
+          <w:sz w:val="24"/>
+          <w:szCs w:val="24"/>
+        </w:rPr>
+        <w:t xml:space="preserve"> OpenType.</w:t>
+      </w:r>
+    </w:p>
+    <w:p>
+      <w:pPr>
+        <w:ind w:left="720"/>
+        <w:rPr>
+          <w:rFonts w:ascii="Garamond" w:hAnsi="Garamond"/>
+          <w:b/>
+          <w:bCs/>
+          <w:sz w:val="24"/>
+          <w:szCs w:val="24"/>
+        </w:rPr>
+      </w:pPr>
+      <w:proofErr w:type="spellStart"/>
+      <w:r>
+        <w:rPr>
+          <w:rFonts w:ascii="Garamond" w:hAnsi="Garamond"/>
+          <w:b/>
+          <w:bCs/>
+          <w:sz w:val="24"/>
+          <w:szCs w:val="24"/>
+        </w:rPr>
+        <w:t>Stempel</w:t>
+      </w:r>
+      <w:proofErr w:type="spellEnd"/>
+      <w:r>
+        <w:rPr>
+          <w:rFonts w:ascii="Garamond" w:hAnsi="Garamond"/>
+          <w:b/>
+          <w:bCs/>
+          <w:sz w:val="24"/>
+          <w:szCs w:val="24"/>
+        </w:rPr>
+        <w:t xml:space="preserve"> Garamond™ </w:t>
+      </w:r>
+    </w:p>
+    <w:p>
+      <w:pPr>
+        <w:ind w:left="720"/>
+        <w:rPr>
+          <w:rFonts w:ascii="Garamond" w:hAnsi="Garamond"/>
+          <w:b/>
+          <w:bCs/>
+          <w:sz w:val="24"/>
+          <w:szCs w:val="24"/>
+        </w:rPr>
+      </w:pPr>
+      <w:r>
+        <w:rPr>
+          <w:rFonts w:ascii="Garamond" w:hAnsi="Garamond"/>
+          <w:b/>
+          <w:bCs/>
+          <w:sz w:val="24"/>
+          <w:szCs w:val="24"/>
+        </w:rPr>
+        <w:t>Copyright: Linotype. Publishers: Adobe and Linotype.</w:t>
+      </w:r>
+    </w:p>
+    <w:p>
+      <w:pPr>
+        <w:ind w:left="720"/>
+        <w:rPr>
+          <w:rFonts w:ascii="Garamond" w:hAnsi="Garamond"/>
+          <w:sz w:val="24"/>
+          <w:szCs w:val="24"/>
+        </w:rPr>
+      </w:pPr>
+      <w:r>
+        <w:rPr>
+          <w:rFonts w:ascii="Garamond" w:hAnsi="Garamond"/>
+          <w:sz w:val="24"/>
+          <w:szCs w:val="24"/>
+        </w:rPr>
+        <w:t xml:space="preserve">Owned by Linotype foundry. D. </w:t>
+      </w:r>
+      <w:proofErr w:type="spellStart"/>
+      <w:r>
+        <w:rPr>
+          <w:rFonts w:ascii="Garamond" w:hAnsi="Garamond"/>
+          <w:sz w:val="24"/>
+          <w:szCs w:val="24"/>
+        </w:rPr>
+        <w:t>Stempel</w:t>
+      </w:r>
+      <w:proofErr w:type="spellEnd"/>
+      <w:r>
+        <w:rPr>
+          <w:rFonts w:ascii="Garamond" w:hAnsi="Garamond"/>
+          <w:sz w:val="24"/>
+          <w:szCs w:val="24"/>
+        </w:rPr>
+        <w:t xml:space="preserve"> AG designed this </w:t>
+      </w:r>
+      <w:r>
+        <w:rPr>
+          <w:rFonts w:ascii="Garamond" w:hAnsi="Garamond"/>
+          <w:sz w:val="24"/>
+          <w:szCs w:val="24"/>
+        </w:rPr>
+        <w:t xml:space="preserve">font </w:t>
+      </w:r>
+      <w:r>
+        <w:rPr>
+          <w:rFonts w:ascii="Garamond" w:hAnsi="Garamond"/>
+          <w:sz w:val="24"/>
+          <w:szCs w:val="24"/>
+        </w:rPr>
+        <w:t xml:space="preserve">variant of Garamond and released it in 1925. It is based on the </w:t>
+      </w:r>
+      <w:proofErr w:type="spellStart"/>
+      <w:r>
+        <w:rPr>
+          <w:rFonts w:ascii="Garamond" w:hAnsi="Garamond"/>
+          <w:sz w:val="24"/>
+          <w:szCs w:val="24"/>
+        </w:rPr>
+        <w:t>Egenolff</w:t>
+      </w:r>
+      <w:proofErr w:type="spellEnd"/>
+      <w:r>
+        <w:rPr>
+          <w:rFonts w:ascii="Garamond" w:hAnsi="Garamond"/>
+          <w:sz w:val="24"/>
+          <w:szCs w:val="24"/>
+        </w:rPr>
+        <w:t>-Berner specimen of 1592.</w:t>
+      </w:r>
+      <w:r>
+        <w:rPr>
+          <w:rFonts w:ascii="Garamond" w:hAnsi="Garamond"/>
+          <w:sz w:val="24"/>
+          <w:szCs w:val="24"/>
+        </w:rPr>
+        <w:t xml:space="preserve"> </w:t>
+      </w:r>
+      <w:r>
+        <w:rPr>
+          <w:rFonts w:ascii="Garamond" w:hAnsi="Garamond"/>
+          <w:sz w:val="24"/>
+          <w:szCs w:val="24"/>
+        </w:rPr>
+        <w:t xml:space="preserve">and Claude </w:t>
+      </w:r>
+      <w:r>
+        <w:rPr>
+          <w:rFonts w:ascii="Garamond" w:hAnsi="Garamond"/>
+          <w:sz w:val="24"/>
+          <w:szCs w:val="24"/>
+        </w:rPr>
+        <w:lastRenderedPageBreak/>
+        <w:t>Garamond</w:t>
+      </w:r>
+      <w:r>
+        <w:rPr>
+          <w:rFonts w:ascii="Garamond" w:hAnsi="Garamond"/>
+          <w:sz w:val="24"/>
+          <w:szCs w:val="24"/>
+        </w:rPr>
+        <w:t xml:space="preserve"> and is considered by many to be the most beautiful and genuine derivation of the true Garamond typeface.</w:t>
+      </w:r>
+    </w:p>
+    <w:p>
+      <w:pPr>
+        <w:rPr>
+          <w:rFonts w:ascii="Garamond" w:hAnsi="Garamond"/>
+          <w:b/>
+          <w:bCs/>
+          <w:sz w:val="24"/>
+          <w:szCs w:val="24"/>
+        </w:rPr>
+      </w:pPr>
+      <w:r>
+        <w:rPr>
+          <w:rFonts w:ascii="Garamond" w:hAnsi="Garamond"/>
+          <w:b/>
+          <w:bCs/>
+          <w:sz w:val="24"/>
+          <w:szCs w:val="24"/>
+        </w:rPr>
+        <w:tab/>
+        <w:t>Berthold Garamond</w:t>
       </w:r>
       <w:r>
         <w:rPr>
@@ -1332,22 +2059,18 @@
       <w:r>
         <w:rPr>
           <w:rFonts w:ascii="Garamond" w:hAnsi="Garamond"/>
-          <w:sz w:val="24"/>
-          <w:szCs w:val="24"/>
-        </w:rPr>
-        <w:t>Copyright: Adobe</w:t>
-      </w:r>
-      <w:r>
-        <w:rPr>
-          <w:rFonts w:ascii="Garamond" w:hAnsi="Garamond"/>
-          <w:sz w:val="24"/>
-          <w:szCs w:val="24"/>
-        </w:rPr>
-        <w:t>.</w:t>
-      </w:r>
-      <w:r>
-        <w:rPr>
-          <w:rFonts w:ascii="Garamond" w:hAnsi="Garamond"/>
+          <w:b/>
+          <w:bCs/>
+          <w:sz w:val="24"/>
+          <w:szCs w:val="24"/>
+        </w:rPr>
+        <w:t>Copyright: Berthold. Publisher: Berthold.</w:t>
+      </w:r>
+      <w:r>
+        <w:rPr>
+          <w:rFonts w:ascii="Garamond" w:hAnsi="Garamond"/>
+          <w:b/>
+          <w:bCs/>
           <w:sz w:val="24"/>
           <w:szCs w:val="24"/>
         </w:rPr>
@@ -1359,158 +2082,92 @@
           <w:sz w:val="24"/>
           <w:szCs w:val="24"/>
         </w:rPr>
-        <w:t>Publisher: Adobe</w:t>
-      </w:r>
-      <w:r>
-        <w:rPr>
-          <w:rFonts w:ascii="Garamond" w:hAnsi="Garamond"/>
-          <w:sz w:val="24"/>
-          <w:szCs w:val="24"/>
-        </w:rPr>
-        <w:t>.</w:t>
-      </w:r>
-    </w:p>
-    <w:p>
-      <w:pPr>
-        <w:ind w:left="720"/>
-        <w:rPr>
-          <w:rFonts w:ascii="Garamond" w:hAnsi="Garamond"/>
-          <w:sz w:val="24"/>
-          <w:szCs w:val="24"/>
-        </w:rPr>
-      </w:pPr>
-      <w:r>
-        <w:rPr>
-          <w:rFonts w:ascii="Garamond" w:hAnsi="Garamond"/>
-          <w:sz w:val="24"/>
-          <w:szCs w:val="24"/>
-        </w:rPr>
-        <w:t>Robert Slimbach</w:t>
-      </w:r>
-      <w:r>
-        <w:rPr>
-          <w:rFonts w:ascii="Garamond" w:hAnsi="Garamond"/>
-          <w:sz w:val="24"/>
-          <w:szCs w:val="24"/>
-        </w:rPr>
-        <w:t>, an in-house designer at Adobe, adapted the Garamond typeface for the corporation and the Adobe Garamond font version was r</w:t>
-      </w:r>
-      <w:r>
-        <w:rPr>
-          <w:rFonts w:ascii="Garamond" w:hAnsi="Garamond"/>
-          <w:sz w:val="24"/>
-          <w:szCs w:val="24"/>
-        </w:rPr>
-        <w:t xml:space="preserve">eleased </w:t>
-      </w:r>
-      <w:r>
-        <w:rPr>
-          <w:rFonts w:ascii="Garamond" w:hAnsi="Garamond"/>
-          <w:sz w:val="24"/>
-          <w:szCs w:val="24"/>
-        </w:rPr>
-        <w:t xml:space="preserve">in </w:t>
-      </w:r>
-      <w:r>
-        <w:rPr>
-          <w:rFonts w:ascii="Garamond" w:hAnsi="Garamond"/>
-          <w:sz w:val="24"/>
-          <w:szCs w:val="24"/>
-        </w:rPr>
-        <w:t>1989</w:t>
-      </w:r>
-      <w:r>
-        <w:rPr>
-          <w:rFonts w:ascii="Garamond" w:hAnsi="Garamond"/>
-          <w:sz w:val="24"/>
-          <w:szCs w:val="24"/>
-        </w:rPr>
-        <w:t xml:space="preserve"> as part of </w:t>
-      </w:r>
-      <w:r>
-        <w:rPr>
-          <w:rFonts w:ascii="Garamond" w:hAnsi="Garamond"/>
-          <w:sz w:val="24"/>
-          <w:szCs w:val="24"/>
-        </w:rPr>
-        <w:t>Adobe Originals</w:t>
-      </w:r>
-      <w:r>
-        <w:rPr>
-          <w:rFonts w:ascii="Garamond" w:hAnsi="Garamond"/>
-          <w:sz w:val="24"/>
-          <w:szCs w:val="24"/>
-        </w:rPr>
-        <w:t>. This</w:t>
-      </w:r>
-      <w:r>
-        <w:rPr>
-          <w:rFonts w:ascii="Garamond" w:hAnsi="Garamond"/>
-          <w:sz w:val="24"/>
-          <w:szCs w:val="24"/>
-        </w:rPr>
-        <w:t xml:space="preserve"> font’s</w:t>
-      </w:r>
-      <w:r>
-        <w:rPr>
-          <w:rFonts w:ascii="Garamond" w:hAnsi="Garamond"/>
-          <w:sz w:val="24"/>
-          <w:szCs w:val="24"/>
-        </w:rPr>
-        <w:t xml:space="preserve"> italics are influenced by the designs of Garamond’s assistant, Robert </w:t>
+        <w:t>Gunther Gerhard Lange design for the Berthold foundry in 1972.</w:t>
+      </w:r>
+    </w:p>
+    <w:p>
+      <w:pPr>
+        <w:ind w:left="720"/>
+        <w:rPr>
+          <w:rFonts w:ascii="Garamond" w:hAnsi="Garamond" w:cs="Arial"/>
+          <w:b/>
+          <w:bCs/>
+          <w:sz w:val="24"/>
+          <w:szCs w:val="24"/>
+        </w:rPr>
+      </w:pPr>
+      <w:r>
+        <w:rPr>
+          <w:rFonts w:ascii="Garamond" w:hAnsi="Garamond" w:cs="Arial"/>
+          <w:b/>
+          <w:bCs/>
+          <w:sz w:val="24"/>
+          <w:szCs w:val="24"/>
+        </w:rPr>
+        <w:t>Sabon®</w:t>
+      </w:r>
+    </w:p>
+    <w:p>
+      <w:pPr>
+        <w:ind w:left="720"/>
+        <w:rPr>
+          <w:rFonts w:ascii="Garamond" w:hAnsi="Garamond" w:cs="Arial"/>
+          <w:b/>
+          <w:bCs/>
+          <w:sz w:val="24"/>
+          <w:szCs w:val="24"/>
+        </w:rPr>
+      </w:pPr>
+      <w:r>
+        <w:rPr>
+          <w:rFonts w:ascii="Garamond" w:hAnsi="Garamond" w:cs="Arial"/>
+          <w:b/>
+          <w:bCs/>
+          <w:sz w:val="24"/>
+          <w:szCs w:val="24"/>
+        </w:rPr>
+        <w:t>Copyright: Linotype. Publishers: Adobe and Linotype.</w:t>
+      </w:r>
+    </w:p>
+    <w:p>
+      <w:pPr>
+        <w:ind w:left="720"/>
+        <w:rPr>
+          <w:rFonts w:ascii="Garamond" w:hAnsi="Garamond" w:cs="Arial"/>
+          <w:sz w:val="24"/>
+          <w:szCs w:val="24"/>
+        </w:rPr>
+      </w:pPr>
+      <w:r>
+        <w:rPr>
+          <w:rFonts w:ascii="Garamond" w:hAnsi="Garamond" w:cs="Arial"/>
+          <w:sz w:val="24"/>
+          <w:szCs w:val="24"/>
+        </w:rPr>
+        <w:t xml:space="preserve">Jan </w:t>
       </w:r>
       <w:proofErr w:type="spellStart"/>
       <w:r>
         <w:rPr>
-          <w:rFonts w:ascii="Garamond" w:hAnsi="Garamond"/>
-          <w:sz w:val="24"/>
-          <w:szCs w:val="24"/>
-        </w:rPr>
-        <w:t>Granjon</w:t>
+          <w:rFonts w:ascii="Garamond" w:hAnsi="Garamond" w:cs="Arial"/>
+          <w:sz w:val="24"/>
+          <w:szCs w:val="24"/>
+        </w:rPr>
+        <w:t>Tschichold</w:t>
       </w:r>
       <w:proofErr w:type="spellEnd"/>
       <w:r>
         <w:rPr>
-          <w:rFonts w:ascii="Garamond" w:hAnsi="Garamond"/>
-          <w:sz w:val="24"/>
-          <w:szCs w:val="24"/>
-        </w:rPr>
-        <w:t>.</w:t>
-      </w:r>
-      <w:r>
-        <w:rPr>
-          <w:rFonts w:ascii="Garamond" w:hAnsi="Garamond"/>
-          <w:sz w:val="24"/>
-          <w:szCs w:val="24"/>
-        </w:rPr>
-        <w:t xml:space="preserve"> Popular for books and their covers.</w:t>
-      </w:r>
-      <w:r>
-        <w:rPr>
-          <w:rFonts w:ascii="Garamond" w:hAnsi="Garamond"/>
-          <w:sz w:val="24"/>
-          <w:szCs w:val="24"/>
-        </w:rPr>
-        <w:t xml:space="preserve"> OpenType.</w:t>
-      </w:r>
-    </w:p>
-    <w:p>
-      <w:pPr>
-        <w:ind w:left="720"/>
-        <w:rPr>
-          <w:rFonts w:ascii="Garamond" w:hAnsi="Garamond"/>
-          <w:b/>
-          <w:bCs/>
-          <w:sz w:val="24"/>
-          <w:szCs w:val="24"/>
-        </w:rPr>
-      </w:pPr>
+          <w:rFonts w:ascii="Garamond" w:hAnsi="Garamond" w:cs="Arial"/>
+          <w:sz w:val="24"/>
+          <w:szCs w:val="24"/>
+        </w:rPr>
+        <w:t xml:space="preserve"> designed and released in 1967 as part of a joint venture by the Monotype, Linotype, and </w:t>
+      </w:r>
       <w:proofErr w:type="spellStart"/>
       <w:r>
         <w:rPr>
-          <w:rFonts w:ascii="Garamond" w:hAnsi="Garamond"/>
-          <w:b/>
-          <w:bCs/>
+          <w:rFonts w:ascii="Garamond" w:hAnsi="Garamond" w:cs="Arial"/>
           <w:sz w:val="24"/>
           <w:szCs w:val="24"/>
         </w:rPr>
@@ -1519,19 +2176,97 @@
       <w:proofErr w:type="spellEnd"/>
       <w:r>
         <w:rPr>
-          <w:rFonts w:ascii="Garamond" w:hAnsi="Garamond"/>
-          <w:b/>
-          <w:bCs/>
-          <w:sz w:val="24"/>
-          <w:szCs w:val="24"/>
-        </w:rPr>
-        <w:t xml:space="preserve"> Garamond™</w:t>
-      </w:r>
-      <w:r>
-        <w:rPr>
-          <w:rFonts w:ascii="Garamond" w:hAnsi="Garamond"/>
-          <w:b/>
-          <w:bCs/>
+          <w:rFonts w:ascii="Garamond" w:hAnsi="Garamond" w:cs="Arial"/>
+          <w:sz w:val="24"/>
+          <w:szCs w:val="24"/>
+        </w:rPr>
+        <w:t xml:space="preserve"> foundries. It was also inspired by the 1592 </w:t>
+      </w:r>
+      <w:proofErr w:type="spellStart"/>
+      <w:r>
+        <w:rPr>
+          <w:rFonts w:ascii="Garamond" w:hAnsi="Garamond" w:cs="Arial"/>
+          <w:sz w:val="24"/>
+          <w:szCs w:val="24"/>
+        </w:rPr>
+        <w:t>Egenolff</w:t>
+      </w:r>
+      <w:proofErr w:type="spellEnd"/>
+      <w:r>
+        <w:rPr>
+          <w:rFonts w:ascii="Garamond" w:hAnsi="Garamond" w:cs="Arial"/>
+          <w:sz w:val="24"/>
+          <w:szCs w:val="24"/>
+        </w:rPr>
+        <w:t>-Berner specimen sheet. The name comes from Jacques Sabon, a student of Claude Garamond. The goal was to create a face with equal spacing in the Roman and Italic versions, to create less workload in typesetting, and to create a font that behaved the same way across single-type machine composition, foundry type for hand composition and linecasting.</w:t>
+      </w:r>
+    </w:p>
+    <w:p>
+      <w:pPr>
+        <w:ind w:left="720"/>
+        <w:rPr>
+          <w:rFonts w:ascii="Garamond" w:hAnsi="Garamond" w:cs="Sabon Next LT"/>
+          <w:sz w:val="24"/>
+          <w:szCs w:val="24"/>
+          <w:shd w:val="clear" w:color="auto" w:fill="FFFFFF"/>
+        </w:rPr>
+      </w:pPr>
+      <w:r>
+        <w:rPr>
+          <w:rFonts w:ascii="Garamond" w:hAnsi="Garamond" w:cs="Sabon Next LT"/>
+          <w:sz w:val="24"/>
+          <w:szCs w:val="24"/>
+          <w:shd w:val="clear" w:color="auto" w:fill="FFFFFF"/>
+        </w:rPr>
+        <w:t xml:space="preserve">Today Sabon is popular for religious texts and is the official typeface for Stanford University. </w:t>
+      </w:r>
+    </w:p>
+    <w:p>
+      <w:pPr>
+        <w:ind w:left="720"/>
+        <w:rPr>
+          <w:rFonts w:ascii="Garamond" w:hAnsi="Garamond" w:cs="Sabon Next LT"/>
+          <w:b/>
+          <w:bCs/>
+          <w:sz w:val="24"/>
+          <w:szCs w:val="24"/>
+          <w:shd w:val="clear" w:color="auto" w:fill="FFFFFF"/>
+        </w:rPr>
+      </w:pPr>
+      <w:r>
+        <w:rPr>
+          <w:rFonts w:ascii="Garamond" w:hAnsi="Garamond" w:cs="Sabon Next LT"/>
+          <w:b/>
+          <w:bCs/>
+          <w:sz w:val="24"/>
+          <w:szCs w:val="24"/>
+          <w:shd w:val="clear" w:color="auto" w:fill="FFFFFF"/>
+        </w:rPr>
+        <w:t>New designs:</w:t>
+      </w:r>
+    </w:p>
+    <w:p>
+      <w:pPr>
+        <w:ind w:left="720"/>
+        <w:rPr>
+          <w:rFonts w:ascii="Garamond" w:hAnsi="Garamond"/>
+          <w:sz w:val="24"/>
+          <w:szCs w:val="24"/>
+        </w:rPr>
+      </w:pPr>
+      <w:r>
+        <w:rPr>
+          <w:rFonts w:ascii="Garamond" w:hAnsi="Garamond"/>
+          <w:b/>
+          <w:bCs/>
+          <w:sz w:val="24"/>
+          <w:szCs w:val="24"/>
+        </w:rPr>
+        <w:t>ITC Garamond</w:t>
+      </w:r>
+      <w:r>
+        <w:rPr>
+          <w:rFonts w:ascii="Garamond" w:hAnsi="Garamond"/>
           <w:sz w:val="24"/>
           <w:szCs w:val="24"/>
         </w:rPr>
@@ -1543,403 +2278,38 @@
         <w:ind w:left="720"/>
         <w:rPr>
           <w:rFonts w:ascii="Garamond" w:hAnsi="Garamond"/>
-          <w:sz w:val="24"/>
-          <w:szCs w:val="24"/>
-        </w:rPr>
-      </w:pPr>
-      <w:r>
-        <w:rPr>
-          <w:rFonts w:ascii="Garamond" w:hAnsi="Garamond"/>
-          <w:sz w:val="24"/>
-          <w:szCs w:val="24"/>
-        </w:rPr>
-        <w:t>Copyright: Linotype</w:t>
-      </w:r>
-      <w:r>
-        <w:rPr>
-          <w:rFonts w:ascii="Garamond" w:hAnsi="Garamond"/>
-          <w:sz w:val="24"/>
-          <w:szCs w:val="24"/>
-        </w:rPr>
-        <w:t xml:space="preserve">. </w:t>
-      </w:r>
-      <w:r>
-        <w:rPr>
-          <w:rFonts w:ascii="Garamond" w:hAnsi="Garamond"/>
-          <w:sz w:val="24"/>
-          <w:szCs w:val="24"/>
-        </w:rPr>
-        <w:t>Publishers: Adobe and Linotype</w:t>
-      </w:r>
-      <w:r>
-        <w:rPr>
-          <w:rFonts w:ascii="Garamond" w:hAnsi="Garamond"/>
-          <w:sz w:val="24"/>
-          <w:szCs w:val="24"/>
-        </w:rPr>
-        <w:t>.</w:t>
-      </w:r>
-    </w:p>
-    <w:p>
-      <w:pPr>
-        <w:ind w:left="720"/>
-        <w:rPr>
-          <w:rFonts w:ascii="Garamond" w:hAnsi="Garamond"/>
-          <w:sz w:val="24"/>
-          <w:szCs w:val="24"/>
-        </w:rPr>
-      </w:pPr>
-      <w:r>
-        <w:rPr>
-          <w:rFonts w:ascii="Garamond" w:hAnsi="Garamond"/>
-          <w:sz w:val="24"/>
-          <w:szCs w:val="24"/>
-        </w:rPr>
-        <w:t xml:space="preserve">Owned by Linotype foundry. D. </w:t>
-      </w:r>
-      <w:proofErr w:type="spellStart"/>
-      <w:r>
-        <w:rPr>
-          <w:rFonts w:ascii="Garamond" w:hAnsi="Garamond"/>
-          <w:sz w:val="24"/>
-          <w:szCs w:val="24"/>
-        </w:rPr>
-        <w:t>Stempel</w:t>
-      </w:r>
-      <w:proofErr w:type="spellEnd"/>
-      <w:r>
-        <w:rPr>
-          <w:rFonts w:ascii="Garamond" w:hAnsi="Garamond"/>
-          <w:sz w:val="24"/>
-          <w:szCs w:val="24"/>
-        </w:rPr>
-        <w:t xml:space="preserve"> AG designed this </w:t>
-      </w:r>
-      <w:r>
-        <w:rPr>
-          <w:rFonts w:ascii="Garamond" w:hAnsi="Garamond"/>
-          <w:sz w:val="24"/>
-          <w:szCs w:val="24"/>
-        </w:rPr>
-        <w:t xml:space="preserve">font </w:t>
-      </w:r>
-      <w:r>
-        <w:rPr>
-          <w:rFonts w:ascii="Garamond" w:hAnsi="Garamond"/>
-          <w:sz w:val="24"/>
-          <w:szCs w:val="24"/>
-        </w:rPr>
-        <w:t xml:space="preserve">variant of Garamond and released it in 1925. It is based on the </w:t>
-      </w:r>
-      <w:proofErr w:type="spellStart"/>
-      <w:r>
-        <w:rPr>
-          <w:rFonts w:ascii="Garamond" w:hAnsi="Garamond"/>
-          <w:sz w:val="24"/>
-          <w:szCs w:val="24"/>
-        </w:rPr>
-        <w:t>Egenolff</w:t>
-      </w:r>
-      <w:proofErr w:type="spellEnd"/>
-      <w:r>
-        <w:rPr>
-          <w:rFonts w:ascii="Garamond" w:hAnsi="Garamond"/>
-          <w:sz w:val="24"/>
-          <w:szCs w:val="24"/>
-        </w:rPr>
-        <w:t>-Berner specimen of 1592.</w:t>
-      </w:r>
-      <w:r>
-        <w:rPr>
-          <w:rFonts w:ascii="Garamond" w:hAnsi="Garamond"/>
-          <w:sz w:val="24"/>
-          <w:szCs w:val="24"/>
-        </w:rPr>
-        <w:t xml:space="preserve"> </w:t>
-      </w:r>
-      <w:r>
-        <w:rPr>
-          <w:rFonts w:ascii="Garamond" w:hAnsi="Garamond"/>
-          <w:sz w:val="24"/>
-          <w:szCs w:val="24"/>
-        </w:rPr>
-        <w:t>and Claude Garamond</w:t>
-      </w:r>
-      <w:r>
-        <w:rPr>
-          <w:rFonts w:ascii="Garamond" w:hAnsi="Garamond"/>
-          <w:sz w:val="24"/>
-          <w:szCs w:val="24"/>
-        </w:rPr>
-        <w:t xml:space="preserve"> and is considered by many to be the most beautiful and genuine derivation of the true Garamond typeface.</w:t>
-      </w:r>
-    </w:p>
-    <w:p>
-      <w:pPr>
-        <w:ind w:left="720"/>
-        <w:rPr>
-          <w:rFonts w:ascii="Garamond" w:hAnsi="Garamond" w:cs="Arial"/>
-          <w:b/>
-          <w:bCs/>
-          <w:sz w:val="24"/>
-          <w:szCs w:val="24"/>
-        </w:rPr>
-      </w:pPr>
-      <w:r>
-        <w:rPr>
-          <w:rFonts w:ascii="Garamond" w:hAnsi="Garamond" w:cs="Arial"/>
-          <w:b/>
-          <w:bCs/>
-          <w:sz w:val="24"/>
-          <w:szCs w:val="24"/>
-        </w:rPr>
-        <w:t>Sabon®</w:t>
-      </w:r>
-    </w:p>
-    <w:p>
-      <w:pPr>
-        <w:ind w:left="720"/>
-        <w:rPr>
-          <w:rFonts w:ascii="Garamond" w:hAnsi="Garamond" w:cs="Arial"/>
-          <w:sz w:val="24"/>
-          <w:szCs w:val="24"/>
-        </w:rPr>
-      </w:pPr>
-      <w:r>
-        <w:rPr>
-          <w:rFonts w:ascii="Garamond" w:hAnsi="Garamond" w:cs="Arial"/>
-          <w:sz w:val="24"/>
-          <w:szCs w:val="24"/>
-        </w:rPr>
-        <w:t>Copyright: Linotype</w:t>
-      </w:r>
-      <w:r>
-        <w:rPr>
-          <w:rFonts w:ascii="Garamond" w:hAnsi="Garamond" w:cs="Arial"/>
-          <w:sz w:val="24"/>
-          <w:szCs w:val="24"/>
-        </w:rPr>
-        <w:t xml:space="preserve">. </w:t>
-      </w:r>
-      <w:r>
-        <w:rPr>
-          <w:rFonts w:ascii="Garamond" w:hAnsi="Garamond" w:cs="Arial"/>
-          <w:sz w:val="24"/>
-          <w:szCs w:val="24"/>
-        </w:rPr>
-        <w:t>Publishers: Adobe and Linotype</w:t>
-      </w:r>
-      <w:r>
-        <w:rPr>
-          <w:rFonts w:ascii="Garamond" w:hAnsi="Garamond" w:cs="Arial"/>
-          <w:sz w:val="24"/>
-          <w:szCs w:val="24"/>
-        </w:rPr>
-        <w:t>.</w:t>
-      </w:r>
-    </w:p>
-    <w:p>
-      <w:pPr>
-        <w:ind w:left="720"/>
-        <w:rPr>
-          <w:rFonts w:ascii="Garamond" w:hAnsi="Garamond" w:cs="Arial"/>
-          <w:sz w:val="24"/>
-          <w:szCs w:val="24"/>
-        </w:rPr>
-      </w:pPr>
-      <w:r>
-        <w:rPr>
-          <w:rFonts w:ascii="Garamond" w:hAnsi="Garamond" w:cs="Arial"/>
-          <w:sz w:val="24"/>
-          <w:szCs w:val="24"/>
-        </w:rPr>
-        <w:t xml:space="preserve">Jan </w:t>
-      </w:r>
-      <w:proofErr w:type="spellStart"/>
-      <w:r>
-        <w:rPr>
-          <w:rFonts w:ascii="Garamond" w:hAnsi="Garamond" w:cs="Arial"/>
-          <w:sz w:val="24"/>
-          <w:szCs w:val="24"/>
-        </w:rPr>
-        <w:t>Tschichold</w:t>
-      </w:r>
-      <w:proofErr w:type="spellEnd"/>
-      <w:r>
-        <w:rPr>
-          <w:rFonts w:ascii="Garamond" w:hAnsi="Garamond" w:cs="Arial"/>
-          <w:sz w:val="24"/>
-          <w:szCs w:val="24"/>
-        </w:rPr>
-        <w:t xml:space="preserve"> designed and released in 1967 as part of a joint venture by the Monotype, Linotype, and </w:t>
-      </w:r>
-      <w:proofErr w:type="spellStart"/>
-      <w:r>
-        <w:rPr>
-          <w:rFonts w:ascii="Garamond" w:hAnsi="Garamond" w:cs="Arial"/>
-          <w:sz w:val="24"/>
-          <w:szCs w:val="24"/>
-        </w:rPr>
-        <w:t>Stempel</w:t>
-      </w:r>
-      <w:proofErr w:type="spellEnd"/>
-      <w:r>
-        <w:rPr>
-          <w:rFonts w:ascii="Garamond" w:hAnsi="Garamond" w:cs="Arial"/>
-          <w:sz w:val="24"/>
-          <w:szCs w:val="24"/>
-        </w:rPr>
-        <w:t xml:space="preserve"> foundries. It was also inspired by the 1592 </w:t>
-      </w:r>
-      <w:proofErr w:type="spellStart"/>
-      <w:r>
-        <w:rPr>
-          <w:rFonts w:ascii="Garamond" w:hAnsi="Garamond" w:cs="Arial"/>
-          <w:sz w:val="24"/>
-          <w:szCs w:val="24"/>
-        </w:rPr>
-        <w:t>Egenolff</w:t>
-      </w:r>
-      <w:proofErr w:type="spellEnd"/>
-      <w:r>
-        <w:rPr>
-          <w:rFonts w:ascii="Garamond" w:hAnsi="Garamond" w:cs="Arial"/>
-          <w:sz w:val="24"/>
-          <w:szCs w:val="24"/>
-        </w:rPr>
-        <w:t>-Berner specimen sheet. The name comes from Jacques Sabon, a student of Claude Garamond. The goal was to create a face with equal spacing in the Roman and Italic versions, to create less workload in typesetting, and to create a font that behaved the same way across single-type machine composition, foundry type for hand composition and linecasting.</w:t>
-      </w:r>
-    </w:p>
-    <w:p>
-      <w:pPr>
-        <w:ind w:left="720"/>
-        <w:rPr>
-          <w:rFonts w:ascii="Garamond" w:hAnsi="Garamond" w:cs="Sabon Next LT"/>
-          <w:sz w:val="24"/>
-          <w:szCs w:val="24"/>
-          <w:shd w:val="clear" w:color="auto" w:fill="FFFFFF"/>
-        </w:rPr>
-      </w:pPr>
-      <w:r>
-        <w:rPr>
-          <w:rFonts w:ascii="Garamond" w:hAnsi="Garamond" w:cs="Sabon Next LT"/>
-          <w:sz w:val="24"/>
-          <w:szCs w:val="24"/>
-          <w:shd w:val="clear" w:color="auto" w:fill="FFFFFF"/>
-        </w:rPr>
-        <w:t xml:space="preserve">Today Sabon is popular for religious texts and is the official typeface for Stanford University. </w:t>
-      </w:r>
-    </w:p>
-    <w:p>
-      <w:pPr>
-        <w:ind w:left="720"/>
-        <w:rPr>
-          <w:rFonts w:ascii="Garamond" w:hAnsi="Garamond" w:cs="Sabon Next LT"/>
-          <w:b/>
-          <w:bCs/>
-          <w:sz w:val="24"/>
-          <w:szCs w:val="24"/>
-          <w:shd w:val="clear" w:color="auto" w:fill="FFFFFF"/>
-        </w:rPr>
-      </w:pPr>
-      <w:r>
-        <w:rPr>
-          <w:rFonts w:ascii="Garamond" w:hAnsi="Garamond" w:cs="Sabon Next LT"/>
-          <w:b/>
-          <w:bCs/>
-          <w:sz w:val="24"/>
-          <w:szCs w:val="24"/>
-          <w:shd w:val="clear" w:color="auto" w:fill="FFFFFF"/>
-        </w:rPr>
-        <w:t>New designs:</w:t>
-      </w:r>
-    </w:p>
-    <w:p>
-      <w:pPr>
-        <w:ind w:left="720"/>
-        <w:rPr>
-          <w:rFonts w:ascii="Garamond" w:hAnsi="Garamond"/>
-          <w:sz w:val="24"/>
-          <w:szCs w:val="24"/>
-        </w:rPr>
-      </w:pPr>
-      <w:r>
-        <w:rPr>
-          <w:rFonts w:ascii="Garamond" w:hAnsi="Garamond"/>
-          <w:b/>
-          <w:bCs/>
-          <w:sz w:val="24"/>
-          <w:szCs w:val="24"/>
-        </w:rPr>
-        <w:t>ITC Garamond</w:t>
-      </w:r>
-      <w:r>
-        <w:rPr>
-          <w:rFonts w:ascii="Garamond" w:hAnsi="Garamond"/>
-          <w:sz w:val="24"/>
-          <w:szCs w:val="24"/>
-        </w:rPr>
-        <w:t xml:space="preserve"> </w:t>
-      </w:r>
-    </w:p>
-    <w:p>
-      <w:pPr>
-        <w:ind w:left="720"/>
-        <w:rPr>
-          <w:rFonts w:ascii="Garamond" w:hAnsi="Garamond"/>
-          <w:sz w:val="24"/>
-          <w:szCs w:val="24"/>
-        </w:rPr>
-      </w:pPr>
-      <w:r>
-        <w:rPr>
-          <w:rFonts w:ascii="Garamond" w:hAnsi="Garamond"/>
-          <w:sz w:val="24"/>
-          <w:szCs w:val="24"/>
-        </w:rPr>
-        <w:t>Copyright: ITC</w:t>
-      </w:r>
-      <w:r>
-        <w:rPr>
-          <w:rFonts w:ascii="Garamond" w:hAnsi="Garamond"/>
-          <w:sz w:val="24"/>
-          <w:szCs w:val="24"/>
-        </w:rPr>
-        <w:t xml:space="preserve">. </w:t>
-      </w:r>
-      <w:r>
-        <w:rPr>
-          <w:rFonts w:ascii="Garamond" w:hAnsi="Garamond"/>
-          <w:sz w:val="24"/>
-          <w:szCs w:val="24"/>
-        </w:rPr>
-        <w:t>Publishers: Adobe and ITC</w:t>
-      </w:r>
-      <w:r>
-        <w:rPr>
-          <w:rFonts w:ascii="Garamond" w:hAnsi="Garamond"/>
-          <w:sz w:val="24"/>
-          <w:szCs w:val="24"/>
-        </w:rPr>
-        <w:t>.</w:t>
-      </w:r>
-    </w:p>
-    <w:p>
-      <w:pPr>
-        <w:ind w:left="720"/>
-        <w:rPr>
-          <w:rFonts w:ascii="Garamond" w:hAnsi="Garamond"/>
-          <w:sz w:val="24"/>
-          <w:szCs w:val="24"/>
-        </w:rPr>
-      </w:pPr>
-      <w:r>
-        <w:rPr>
-          <w:rFonts w:ascii="Garamond" w:hAnsi="Garamond"/>
-          <w:sz w:val="24"/>
-          <w:szCs w:val="24"/>
-        </w:rPr>
-        <w:lastRenderedPageBreak/>
+          <w:b/>
+          <w:bCs/>
+          <w:sz w:val="24"/>
+          <w:szCs w:val="24"/>
+        </w:rPr>
+      </w:pPr>
+      <w:r>
+        <w:rPr>
+          <w:rFonts w:ascii="Garamond" w:hAnsi="Garamond"/>
+          <w:b/>
+          <w:bCs/>
+          <w:sz w:val="24"/>
+          <w:szCs w:val="24"/>
+        </w:rPr>
+        <w:t>Copyright: ITC. Publishers: Adobe and ITC.</w:t>
+      </w:r>
+    </w:p>
+    <w:p>
+      <w:pPr>
+        <w:ind w:left="720"/>
+        <w:rPr>
+          <w:rFonts w:ascii="Garamond" w:hAnsi="Garamond"/>
+          <w:sz w:val="24"/>
+          <w:szCs w:val="24"/>
+        </w:rPr>
+      </w:pPr>
+      <w:r>
+        <w:rPr>
+          <w:rFonts w:ascii="Garamond" w:hAnsi="Garamond"/>
+          <w:sz w:val="24"/>
+          <w:szCs w:val="24"/>
+        </w:rPr>
         <w:t>Based on Claude Garamond's original designs, with a larger x-height and more even stroke weights.</w:t>
       </w:r>
       <w:r>
@@ -2134,7 +2504,47 @@
           <w:sz w:val="24"/>
           <w:szCs w:val="24"/>
         </w:rPr>
-        <w:t xml:space="preserve"> unknowingly based on the Jean </w:t>
+        <w:t xml:space="preserve"> unknowingly based on the Jean Jannon imitation </w:t>
+      </w:r>
+      <w:r>
+        <w:rPr>
+          <w:rFonts w:ascii="Garamond" w:hAnsi="Garamond" w:cs="Arial"/>
+          <w:sz w:val="24"/>
+          <w:szCs w:val="24"/>
+        </w:rPr>
+        <w:t xml:space="preserve">(1580-1658) </w:t>
+      </w:r>
+      <w:r>
+        <w:rPr>
+          <w:rFonts w:ascii="Garamond" w:hAnsi="Garamond" w:cs="Arial"/>
+          <w:sz w:val="24"/>
+          <w:szCs w:val="24"/>
+        </w:rPr>
+        <w:t>due to the wrongly attributed design source at the French National Printing Office</w:t>
+      </w:r>
+      <w:r>
+        <w:rPr>
+          <w:rFonts w:ascii="Garamond" w:hAnsi="Garamond" w:cs="Arial"/>
+          <w:sz w:val="24"/>
+          <w:szCs w:val="24"/>
+        </w:rPr>
+        <w:t>.</w:t>
+      </w:r>
+      <w:r>
+        <w:rPr>
+          <w:rFonts w:ascii="Garamond" w:hAnsi="Garamond" w:cs="Arial"/>
+          <w:sz w:val="24"/>
+          <w:szCs w:val="24"/>
+        </w:rPr>
+        <w:t xml:space="preserve"> </w:t>
+      </w:r>
+      <w:r>
+        <w:rPr>
+          <w:rFonts w:ascii="Garamond" w:hAnsi="Garamond" w:cs="Arial"/>
+          <w:sz w:val="24"/>
+          <w:szCs w:val="24"/>
+        </w:rPr>
+        <w:t xml:space="preserve">Another popular imitator is Robert </w:t>
       </w:r>
       <w:proofErr w:type="spellStart"/>
       <w:r>
@@ -2143,7 +2553,7 @@
           <w:sz w:val="24"/>
           <w:szCs w:val="24"/>
         </w:rPr>
-        <w:t>Jannon</w:t>
+        <w:t>Granjon</w:t>
       </w:r>
       <w:proofErr w:type="spellEnd"/>
       <w:r>
@@ -2152,23 +2562,15 @@
           <w:sz w:val="24"/>
           <w:szCs w:val="24"/>
         </w:rPr>
-        <w:t xml:space="preserve"> imitation due to the wrongly attributed design source at the French National Printing Office</w:t>
-      </w:r>
-      <w:r>
-        <w:rPr>
-          <w:rFonts w:ascii="Garamond" w:hAnsi="Garamond" w:cs="Arial"/>
-          <w:sz w:val="24"/>
-          <w:szCs w:val="24"/>
-        </w:rPr>
-        <w:t>.</w:t>
-      </w:r>
-      <w:r>
-        <w:rPr>
-          <w:rFonts w:ascii="Garamond" w:hAnsi="Garamond" w:cs="Arial"/>
-          <w:sz w:val="24"/>
-          <w:szCs w:val="24"/>
-        </w:rPr>
-        <w:t xml:space="preserve"> The following are some of the most popular examples.</w:t>
+        <w:t xml:space="preserve"> (1513-1589) who introduced the italic type form as a complement to the popular roman faces at the time. </w:t>
+      </w:r>
+      <w:r>
+        <w:rPr>
+          <w:rFonts w:ascii="Garamond" w:hAnsi="Garamond" w:cs="Arial"/>
+          <w:sz w:val="24"/>
+          <w:szCs w:val="24"/>
+        </w:rPr>
+        <w:t>The following are some of the most popular examples.</w:t>
       </w:r>
     </w:p>
     <w:p>
@@ -2198,42 +2600,39 @@
         <w:ind w:left="720"/>
         <w:rPr>
           <w:rFonts w:ascii="Garamond" w:hAnsi="Garamond" w:cs="Arial"/>
-          <w:sz w:val="24"/>
-          <w:szCs w:val="24"/>
-        </w:rPr>
-      </w:pPr>
-      <w:r>
-        <w:rPr>
-          <w:rFonts w:ascii="Garamond" w:hAnsi="Garamond" w:cs="Arial"/>
-          <w:sz w:val="24"/>
-          <w:szCs w:val="24"/>
-        </w:rPr>
-        <w:t>Publishers: Adobe and Linotype</w:t>
-      </w:r>
-      <w:r>
-        <w:rPr>
-          <w:rFonts w:ascii="Garamond" w:hAnsi="Garamond" w:cs="Arial"/>
-          <w:sz w:val="24"/>
-          <w:szCs w:val="24"/>
-        </w:rPr>
-        <w:t>.</w:t>
-      </w:r>
-    </w:p>
-    <w:p>
-      <w:pPr>
-        <w:ind w:left="720"/>
-        <w:rPr>
-          <w:rFonts w:ascii="Garamond" w:hAnsi="Garamond" w:cs="Arial"/>
-          <w:sz w:val="24"/>
-          <w:szCs w:val="24"/>
-        </w:rPr>
-      </w:pPr>
-      <w:r>
-        <w:rPr>
-          <w:rFonts w:ascii="Garamond" w:hAnsi="Garamond" w:cs="Arial"/>
-          <w:sz w:val="24"/>
-          <w:szCs w:val="24"/>
-        </w:rPr>
+          <w:b/>
+          <w:bCs/>
+          <w:sz w:val="24"/>
+          <w:szCs w:val="24"/>
+        </w:rPr>
+      </w:pPr>
+      <w:r>
+        <w:rPr>
+          <w:rFonts w:ascii="Garamond" w:hAnsi="Garamond" w:cs="Arial"/>
+          <w:b/>
+          <w:bCs/>
+          <w:sz w:val="24"/>
+          <w:szCs w:val="24"/>
+        </w:rPr>
+        <w:t>Publishers: Adobe and Linotype.</w:t>
+      </w:r>
+    </w:p>
+    <w:p>
+      <w:pPr>
+        <w:ind w:left="720"/>
+        <w:rPr>
+          <w:rFonts w:ascii="Garamond" w:hAnsi="Garamond" w:cs="Arial"/>
+          <w:sz w:val="24"/>
+          <w:szCs w:val="24"/>
+        </w:rPr>
+      </w:pPr>
+      <w:r>
+        <w:rPr>
+          <w:rFonts w:ascii="Garamond" w:hAnsi="Garamond" w:cs="Arial"/>
+          <w:sz w:val="24"/>
+          <w:szCs w:val="24"/>
+        </w:rPr>
+        <w:lastRenderedPageBreak/>
         <w:t>Based on the design by Morris Fuller Benton and Thomas Maitland Cleland for American Type Founders.</w:t>
       </w:r>
       <w:r>
@@ -2290,77 +2689,39 @@
         <w:ind w:left="720"/>
         <w:rPr>
           <w:rFonts w:ascii="Garamond" w:hAnsi="Garamond"/>
-          <w:sz w:val="24"/>
-          <w:szCs w:val="24"/>
-        </w:rPr>
-      </w:pPr>
-      <w:r>
-        <w:rPr>
-          <w:rFonts w:ascii="Garamond" w:hAnsi="Garamond"/>
-          <w:sz w:val="24"/>
-          <w:szCs w:val="24"/>
-        </w:rPr>
-        <w:t>Copyright: Monotype Classic Fonts</w:t>
-      </w:r>
-      <w:r>
-        <w:rPr>
-          <w:rFonts w:ascii="Garamond" w:hAnsi="Garamond"/>
-          <w:sz w:val="24"/>
-          <w:szCs w:val="24"/>
-        </w:rPr>
-        <w:t xml:space="preserve">. </w:t>
-      </w:r>
-      <w:r>
-        <w:rPr>
-          <w:rFonts w:ascii="Garamond" w:hAnsi="Garamond"/>
-          <w:sz w:val="24"/>
-          <w:szCs w:val="24"/>
-        </w:rPr>
-        <w:t>Publisher: Monotype Imaging</w:t>
-      </w:r>
-      <w:r>
-        <w:rPr>
-          <w:rFonts w:ascii="Garamond" w:hAnsi="Garamond"/>
-          <w:sz w:val="24"/>
-          <w:szCs w:val="24"/>
-        </w:rPr>
-        <w:t>.</w:t>
-      </w:r>
-    </w:p>
-    <w:p>
-      <w:pPr>
-        <w:ind w:left="720"/>
-        <w:rPr>
-          <w:rFonts w:ascii="Garamond" w:hAnsi="Garamond"/>
-          <w:sz w:val="24"/>
-          <w:szCs w:val="24"/>
-        </w:rPr>
-      </w:pPr>
-      <w:r>
-        <w:rPr>
-          <w:rFonts w:ascii="Garamond" w:hAnsi="Garamond"/>
-          <w:sz w:val="24"/>
-          <w:szCs w:val="24"/>
-        </w:rPr>
-        <w:t xml:space="preserve">Based on the Jean </w:t>
-      </w:r>
-      <w:proofErr w:type="spellStart"/>
-      <w:r>
-        <w:rPr>
-          <w:rFonts w:ascii="Garamond" w:hAnsi="Garamond"/>
-          <w:sz w:val="24"/>
-          <w:szCs w:val="24"/>
-        </w:rPr>
-        <w:t>Jannon</w:t>
-      </w:r>
-      <w:proofErr w:type="spellEnd"/>
-      <w:r>
-        <w:rPr>
-          <w:rFonts w:ascii="Garamond" w:hAnsi="Garamond"/>
-          <w:sz w:val="24"/>
-          <w:szCs w:val="24"/>
-        </w:rPr>
-        <w:t xml:space="preserve"> type, designed in 1922 by the Monotype Design Studio. First of the Typeface revival project at the English Monotype Corporation.</w:t>
+          <w:b/>
+          <w:bCs/>
+          <w:sz w:val="24"/>
+          <w:szCs w:val="24"/>
+        </w:rPr>
+      </w:pPr>
+      <w:r>
+        <w:rPr>
+          <w:rFonts w:ascii="Garamond" w:hAnsi="Garamond"/>
+          <w:b/>
+          <w:bCs/>
+          <w:sz w:val="24"/>
+          <w:szCs w:val="24"/>
+        </w:rPr>
+        <w:t>Copyright: Monotype Classic Fonts. Publisher: Monotype Imaging.</w:t>
+      </w:r>
+    </w:p>
+    <w:p>
+      <w:pPr>
+        <w:ind w:left="720"/>
+        <w:rPr>
+          <w:rFonts w:ascii="Garamond" w:hAnsi="Garamond"/>
+          <w:sz w:val="24"/>
+          <w:szCs w:val="24"/>
+        </w:rPr>
+      </w:pPr>
+      <w:r>
+        <w:rPr>
+          <w:rFonts w:ascii="Garamond" w:hAnsi="Garamond"/>
+          <w:sz w:val="24"/>
+          <w:szCs w:val="24"/>
+        </w:rPr>
+        <w:t>Based on the Jean Jannon type, designed in 1922 by the Monotype Design Studio. First of the Typeface revival project at the English Monotype Corporation.</w:t>
       </w:r>
     </w:p>
     <w:p>
@@ -2883,6 +3244,7 @@
         <w:rPr>
           <w:rFonts w:ascii="Garamond" w:hAnsi="Garamond"/>
         </w:rPr>
+        <w:lastRenderedPageBreak/>
         <w:t>Axis of some letters is diagonal (Ex. o)</w:t>
       </w:r>
     </w:p>
@@ -3206,7 +3568,6 @@
           <w:sz w:val="24"/>
           <w:szCs w:val="24"/>
         </w:rPr>
-        <w:lastRenderedPageBreak/>
         <w:t>https://www.theguardian.com/world/shortcuts/2014/mar/31/changing-font-to-garamond-save-us-370m?source=post_page-----be1b8b01add8----------------------</w:t>
       </w:r>
       <w:r>
@@ -3321,21 +3682,7 @@
         <w:rPr>
           <w:rFonts w:ascii="Garamond" w:hAnsi="Garamond"/>
         </w:rPr>
-        <w:t xml:space="preserve">Many “Garamond” revivals are based on the punch-cutter, Jean </w:t>
-      </w:r>
-      <w:proofErr w:type="spellStart"/>
-      <w:r>
-        <w:rPr>
-          <w:rFonts w:ascii="Garamond" w:hAnsi="Garamond"/>
-        </w:rPr>
-        <w:t>Jannon</w:t>
-      </w:r>
-      <w:proofErr w:type="spellEnd"/>
-      <w:r>
-        <w:rPr>
-          <w:rFonts w:ascii="Garamond" w:hAnsi="Garamond"/>
-        </w:rPr>
-        <w:t>, whose work commonly was misattributed to Garamond.</w:t>
+        <w:t>Many “Garamond” revivals are based on the punch-cutter, Jean Jannon, whose work commonly was misattributed to Garamond.</w:t>
       </w:r>
     </w:p>
     <w:p>

</xml_diff>

<commit_message>
brief2: Added inspirations for the poster.
</commit_message>
<xml_diff>
--- a/briefs/brief2/researchSummary.docx
+++ b/briefs/brief2/researchSummary.docx
@@ -547,7 +547,101 @@
           <w:sz w:val="24"/>
           <w:szCs w:val="24"/>
         </w:rPr>
-        <w:t>.</w:t>
+        <w:t xml:space="preserve">. </w:t>
+      </w:r>
+      <w:r>
+        <w:rPr>
+          <w:rFonts w:ascii="Garamond" w:hAnsi="Garamond" w:cs="Arial"/>
+          <w:sz w:val="24"/>
+          <w:szCs w:val="24"/>
+        </w:rPr>
+        <w:t>He was also among the first designers to create oblique capitals to complement an italic lowercase.</w:t>
+      </w:r>
+    </w:p>
+    <w:p>
+      <w:pPr>
+        <w:ind w:left="720"/>
+        <w:rPr>
+          <w:rFonts w:ascii="Garamond" w:hAnsi="Garamond" w:cs="Arial"/>
+          <w:sz w:val="24"/>
+          <w:szCs w:val="24"/>
+        </w:rPr>
+      </w:pPr>
+      <w:r>
+        <w:rPr>
+          <w:rFonts w:ascii="Garamond" w:hAnsi="Garamond" w:cs="Arial"/>
+          <w:sz w:val="24"/>
+          <w:szCs w:val="24"/>
+        </w:rPr>
+        <w:t>(Jason et al.)</w:t>
+      </w:r>
+    </w:p>
+    <w:p>
+      <w:pPr>
+        <w:ind w:left="720"/>
+        <w:rPr>
+          <w:rFonts w:ascii="Garamond" w:hAnsi="Garamond" w:cs="Arial"/>
+          <w:sz w:val="24"/>
+          <w:szCs w:val="24"/>
+        </w:rPr>
+      </w:pPr>
+      <w:r>
+        <w:rPr>
+          <w:rFonts w:ascii="Garamond" w:hAnsi="Garamond" w:cs="Arial"/>
+          <w:sz w:val="24"/>
+          <w:szCs w:val="24"/>
+        </w:rPr>
+        <w:t xml:space="preserve">Earlier in his career, </w:t>
+      </w:r>
+      <w:r>
+        <w:rPr>
+          <w:rFonts w:ascii="Garamond" w:hAnsi="Garamond" w:cs="Arial"/>
+          <w:sz w:val="24"/>
+          <w:szCs w:val="24"/>
+        </w:rPr>
+        <w:t xml:space="preserve">Garamond had been working for the Parisian scholar-printer Robert Estienne, basing his romans on </w:t>
+      </w:r>
+      <w:r>
+        <w:rPr>
+          <w:rFonts w:ascii="Garamond" w:hAnsi="Garamond" w:cs="Arial"/>
+          <w:sz w:val="24"/>
+          <w:szCs w:val="24"/>
+        </w:rPr>
+        <w:t xml:space="preserve">italic </w:t>
+      </w:r>
+      <w:r>
+        <w:rPr>
+          <w:rFonts w:ascii="Garamond" w:hAnsi="Garamond" w:cs="Arial"/>
+          <w:sz w:val="24"/>
+          <w:szCs w:val="24"/>
+        </w:rPr>
+        <w:t xml:space="preserve">types cut by Francesco </w:t>
+      </w:r>
+      <w:proofErr w:type="spellStart"/>
+      <w:r>
+        <w:rPr>
+          <w:rFonts w:ascii="Garamond" w:hAnsi="Garamond" w:cs="Arial"/>
+          <w:sz w:val="24"/>
+          <w:szCs w:val="24"/>
+        </w:rPr>
+        <w:t>Griffo</w:t>
+      </w:r>
+      <w:proofErr w:type="spellEnd"/>
+      <w:r>
+        <w:rPr>
+          <w:rFonts w:ascii="Garamond" w:hAnsi="Garamond" w:cs="Arial"/>
+          <w:sz w:val="24"/>
+          <w:szCs w:val="24"/>
+        </w:rPr>
+        <w:t>, typeface designer,</w:t>
+      </w:r>
+      <w:r>
+        <w:rPr>
+          <w:rFonts w:ascii="Garamond" w:hAnsi="Garamond" w:cs="Arial"/>
+          <w:sz w:val="24"/>
+          <w:szCs w:val="24"/>
+        </w:rPr>
+        <w:t xml:space="preserve"> who worked</w:t>
       </w:r>
       <w:r>
         <w:rPr>
@@ -563,67 +657,55 @@
           <w:sz w:val="24"/>
           <w:szCs w:val="24"/>
         </w:rPr>
-        <w:t>He was also among the first designers to create oblique capitals to complement an italic lowercase.</w:t>
-      </w:r>
-    </w:p>
-    <w:p>
-      <w:pPr>
-        <w:ind w:left="720"/>
-        <w:rPr>
-          <w:rFonts w:ascii="Garamond" w:hAnsi="Garamond" w:cs="Arial"/>
-          <w:sz w:val="24"/>
-          <w:szCs w:val="24"/>
-        </w:rPr>
-      </w:pPr>
-      <w:r>
-        <w:rPr>
-          <w:rFonts w:ascii="Garamond" w:hAnsi="Garamond" w:cs="Arial"/>
-          <w:sz w:val="24"/>
-          <w:szCs w:val="24"/>
-        </w:rPr>
-        <w:t>(Jason et al.)</w:t>
-      </w:r>
-    </w:p>
-    <w:p>
-      <w:pPr>
-        <w:ind w:left="720"/>
-        <w:rPr>
-          <w:rFonts w:ascii="Garamond" w:hAnsi="Garamond" w:cs="Arial"/>
-          <w:sz w:val="24"/>
-          <w:szCs w:val="24"/>
-        </w:rPr>
-      </w:pPr>
-      <w:r>
-        <w:rPr>
-          <w:rFonts w:ascii="Garamond" w:hAnsi="Garamond" w:cs="Arial"/>
-          <w:sz w:val="24"/>
-          <w:szCs w:val="24"/>
-        </w:rPr>
-        <w:t xml:space="preserve">Earlier in his career, </w:t>
-      </w:r>
-      <w:r>
-        <w:rPr>
-          <w:rFonts w:ascii="Garamond" w:hAnsi="Garamond" w:cs="Arial"/>
-          <w:sz w:val="24"/>
-          <w:szCs w:val="24"/>
-        </w:rPr>
-        <w:t xml:space="preserve">Garamond had been working for the Parisian scholar-printer Robert Estienne, basing his romans on </w:t>
-      </w:r>
-      <w:r>
-        <w:rPr>
-          <w:rFonts w:ascii="Garamond" w:hAnsi="Garamond" w:cs="Arial"/>
-          <w:sz w:val="24"/>
-          <w:szCs w:val="24"/>
-        </w:rPr>
-        <w:t xml:space="preserve">italic </w:t>
-      </w:r>
-      <w:r>
-        <w:rPr>
-          <w:rFonts w:ascii="Garamond" w:hAnsi="Garamond" w:cs="Arial"/>
-          <w:sz w:val="24"/>
-          <w:szCs w:val="24"/>
-        </w:rPr>
-        <w:t xml:space="preserve">types cut by Francesco </w:t>
+        <w:t xml:space="preserve">for </w:t>
+      </w:r>
+      <w:r>
+        <w:rPr>
+          <w:rFonts w:ascii="Garamond" w:hAnsi="Garamond" w:cs="Arial"/>
+          <w:sz w:val="24"/>
+          <w:szCs w:val="24"/>
+        </w:rPr>
+        <w:t>the</w:t>
+      </w:r>
+      <w:r>
+        <w:rPr>
+          <w:rFonts w:ascii="Garamond" w:hAnsi="Garamond" w:cs="Arial"/>
+          <w:sz w:val="24"/>
+          <w:szCs w:val="24"/>
+        </w:rPr>
+        <w:t xml:space="preserve"> Italian</w:t>
+      </w:r>
+      <w:r>
+        <w:rPr>
+          <w:rFonts w:ascii="Garamond" w:hAnsi="Garamond" w:cs="Arial"/>
+          <w:sz w:val="24"/>
+          <w:szCs w:val="24"/>
+        </w:rPr>
+        <w:t xml:space="preserve"> type founder and printer </w:t>
+      </w:r>
+      <w:r>
+        <w:rPr>
+          <w:rFonts w:ascii="Garamond" w:hAnsi="Garamond" w:cs="Arial"/>
+          <w:sz w:val="24"/>
+          <w:szCs w:val="24"/>
+        </w:rPr>
+        <w:t>Aldus Manutius in 1495.</w:t>
+      </w:r>
+      <w:r>
+        <w:rPr>
+          <w:rFonts w:ascii="Garamond" w:hAnsi="Garamond" w:cs="Arial"/>
+          <w:sz w:val="24"/>
+          <w:szCs w:val="24"/>
+        </w:rPr>
+        <w:t xml:space="preserve"> </w:t>
+      </w:r>
+      <w:r>
+        <w:rPr>
+          <w:rFonts w:ascii="Garamond" w:hAnsi="Garamond" w:cs="Arial"/>
+          <w:sz w:val="24"/>
+          <w:szCs w:val="24"/>
+        </w:rPr>
+        <w:t xml:space="preserve">It is interesting to note that Garamond followed the </w:t>
       </w:r>
       <w:proofErr w:type="spellStart"/>
       <w:r>
@@ -641,15 +723,7 @@
           <w:sz w:val="24"/>
           <w:szCs w:val="24"/>
         </w:rPr>
-        <w:t>, typeface designer,</w:t>
-      </w:r>
-      <w:r>
-        <w:rPr>
-          <w:rFonts w:ascii="Garamond" w:hAnsi="Garamond" w:cs="Arial"/>
-          <w:sz w:val="24"/>
-          <w:szCs w:val="24"/>
-        </w:rPr>
-        <w:t xml:space="preserve"> who worked</w:t>
+        <w:t xml:space="preserve"> style of only designing in lowercase.</w:t>
       </w:r>
       <w:r>
         <w:rPr>
@@ -659,88 +733,6 @@
         </w:rPr>
         <w:t xml:space="preserve"> </w:t>
       </w:r>
-      <w:r>
-        <w:rPr>
-          <w:rFonts w:ascii="Garamond" w:hAnsi="Garamond" w:cs="Arial"/>
-          <w:sz w:val="24"/>
-          <w:szCs w:val="24"/>
-        </w:rPr>
-        <w:t xml:space="preserve">for </w:t>
-      </w:r>
-      <w:r>
-        <w:rPr>
-          <w:rFonts w:ascii="Garamond" w:hAnsi="Garamond" w:cs="Arial"/>
-          <w:sz w:val="24"/>
-          <w:szCs w:val="24"/>
-        </w:rPr>
-        <w:t>the</w:t>
-      </w:r>
-      <w:r>
-        <w:rPr>
-          <w:rFonts w:ascii="Garamond" w:hAnsi="Garamond" w:cs="Arial"/>
-          <w:sz w:val="24"/>
-          <w:szCs w:val="24"/>
-        </w:rPr>
-        <w:t xml:space="preserve"> Italian</w:t>
-      </w:r>
-      <w:r>
-        <w:rPr>
-          <w:rFonts w:ascii="Garamond" w:hAnsi="Garamond" w:cs="Arial"/>
-          <w:sz w:val="24"/>
-          <w:szCs w:val="24"/>
-        </w:rPr>
-        <w:t xml:space="preserve"> type founder and printer </w:t>
-      </w:r>
-      <w:r>
-        <w:rPr>
-          <w:rFonts w:ascii="Garamond" w:hAnsi="Garamond" w:cs="Arial"/>
-          <w:sz w:val="24"/>
-          <w:szCs w:val="24"/>
-        </w:rPr>
-        <w:t>Aldus Manutius in 1495.</w:t>
-      </w:r>
-      <w:r>
-        <w:rPr>
-          <w:rFonts w:ascii="Garamond" w:hAnsi="Garamond" w:cs="Arial"/>
-          <w:sz w:val="24"/>
-          <w:szCs w:val="24"/>
-        </w:rPr>
-        <w:t xml:space="preserve"> </w:t>
-      </w:r>
-      <w:r>
-        <w:rPr>
-          <w:rFonts w:ascii="Garamond" w:hAnsi="Garamond" w:cs="Arial"/>
-          <w:sz w:val="24"/>
-          <w:szCs w:val="24"/>
-        </w:rPr>
-        <w:t xml:space="preserve">It is interesting to note that Garamond followed the </w:t>
-      </w:r>
-      <w:proofErr w:type="spellStart"/>
-      <w:r>
-        <w:rPr>
-          <w:rFonts w:ascii="Garamond" w:hAnsi="Garamond" w:cs="Arial"/>
-          <w:sz w:val="24"/>
-          <w:szCs w:val="24"/>
-        </w:rPr>
-        <w:t>Griffo</w:t>
-      </w:r>
-      <w:proofErr w:type="spellEnd"/>
-      <w:r>
-        <w:rPr>
-          <w:rFonts w:ascii="Garamond" w:hAnsi="Garamond" w:cs="Arial"/>
-          <w:sz w:val="24"/>
-          <w:szCs w:val="24"/>
-        </w:rPr>
-        <w:t xml:space="preserve"> style of only designing in lowercase.</w:t>
-      </w:r>
-      <w:r>
-        <w:rPr>
-          <w:rFonts w:ascii="Garamond" w:hAnsi="Garamond" w:cs="Arial"/>
-          <w:sz w:val="24"/>
-          <w:szCs w:val="24"/>
-        </w:rPr>
-        <w:t xml:space="preserve"> </w:t>
-      </w:r>
     </w:p>
     <w:p>
       <w:pPr>
@@ -765,17 +757,7 @@
           <w:sz w:val="24"/>
           <w:szCs w:val="24"/>
         </w:rPr>
-        <w:t xml:space="preserve"> He based his roman typeface on Aldus Manutius’ </w:t>
-      </w:r>
-      <w:bookmarkStart w:id="0" w:name="_GoBack"/>
-      <w:bookmarkEnd w:id="0"/>
-      <w:r>
-        <w:rPr>
-          <w:rFonts w:ascii="Garamond" w:hAnsi="Garamond" w:cs="Arial"/>
-          <w:sz w:val="24"/>
-          <w:szCs w:val="24"/>
-        </w:rPr>
-        <w:t>1455 edition of de Aetna</w:t>
+        <w:t xml:space="preserve"> He based his roman typeface on Aldus Manutius’ 1455 edition of de Aetna</w:t>
       </w:r>
       <w:r>
         <w:rPr>
@@ -3099,30 +3081,6 @@
     </w:p>
     <w:p>
       <w:pPr>
-        <w:spacing w:after="0" w:line="240" w:lineRule="auto"/>
-        <w:rPr>
-          <w:rFonts w:ascii="Garamond" w:eastAsia="Times New Roman" w:hAnsi="Garamond" w:cs="Times New Roman"/>
-          <w:b/>
-          <w:bCs/>
-          <w:sz w:val="24"/>
-          <w:szCs w:val="24"/>
-          <w:lang w:eastAsia="en-CA"/>
-        </w:rPr>
-      </w:pPr>
-      <w:r>
-        <w:rPr>
-          <w:rFonts w:ascii="Garamond" w:eastAsia="Times New Roman" w:hAnsi="Garamond" w:cs="Times New Roman"/>
-          <w:b/>
-          <w:bCs/>
-          <w:sz w:val="24"/>
-          <w:szCs w:val="24"/>
-          <w:lang w:eastAsia="en-CA"/>
-        </w:rPr>
-        <w:t>Visual characteristics:</w:t>
-      </w:r>
-    </w:p>
-    <w:p>
-      <w:pPr>
         <w:pStyle w:val="js"/>
         <w:numPr>
           <w:ilvl w:val="0"/>
@@ -3132,11 +3090,571 @@
           <w:rFonts w:ascii="Garamond" w:hAnsi="Garamond"/>
         </w:rPr>
       </w:pPr>
-      <w:r>
-        <w:rPr>
-          <w:rFonts w:ascii="Garamond" w:hAnsi="Garamond"/>
-        </w:rPr>
-        <w:t>“e” — small eye, popularized idea that cross-stroke should be level</w:t>
+    </w:p>
+    <w:p>
+      <w:pPr>
+        <w:spacing w:after="0" w:line="240" w:lineRule="auto"/>
+        <w:rPr>
+          <w:rFonts w:ascii="Garamond" w:eastAsia="Times New Roman" w:hAnsi="Garamond" w:cs="Times New Roman"/>
+          <w:sz w:val="24"/>
+          <w:szCs w:val="24"/>
+          <w:lang w:eastAsia="en-CA"/>
+        </w:rPr>
+      </w:pPr>
+    </w:p>
+    <w:p>
+      <w:pPr>
+        <w:rPr>
+          <w:rFonts w:ascii="Garamond" w:hAnsi="Garamond"/>
+          <w:sz w:val="24"/>
+          <w:szCs w:val="24"/>
+        </w:rPr>
+      </w:pPr>
+    </w:p>
+    <w:p>
+      <w:pPr>
+        <w:rPr>
+          <w:rFonts w:ascii="Garamond" w:hAnsi="Garamond"/>
+          <w:sz w:val="24"/>
+          <w:szCs w:val="24"/>
+        </w:rPr>
+      </w:pPr>
+      <w:r>
+        <w:rPr>
+          <w:rFonts w:ascii="Garamond" w:hAnsi="Garamond"/>
+          <w:sz w:val="24"/>
+          <w:szCs w:val="24"/>
+        </w:rPr>
+        <w:t>Images:</w:t>
+      </w:r>
+    </w:p>
+    <w:p>
+      <w:pPr>
+        <w:rPr>
+          <w:rFonts w:ascii="Garamond" w:hAnsi="Garamond"/>
+          <w:sz w:val="24"/>
+          <w:szCs w:val="24"/>
+        </w:rPr>
+      </w:pPr>
+      <w:r>
+        <w:rPr>
+          <w:rFonts w:ascii="Garamond" w:hAnsi="Garamond"/>
+          <w:sz w:val="24"/>
+          <w:szCs w:val="24"/>
+        </w:rPr>
+        <w:t>Characteristics: http://www.meaningfultype.com/garamond.html</w:t>
+      </w:r>
+    </w:p>
+    <w:p>
+      <w:pPr>
+        <w:rPr>
+          <w:rFonts w:ascii="Garamond" w:hAnsi="Garamond"/>
+          <w:sz w:val="24"/>
+          <w:szCs w:val="24"/>
+        </w:rPr>
+      </w:pPr>
+      <w:r>
+        <w:rPr>
+          <w:rFonts w:ascii="Garamond" w:hAnsi="Garamond"/>
+          <w:sz w:val="24"/>
+          <w:szCs w:val="24"/>
+        </w:rPr>
+        <w:lastRenderedPageBreak/>
+        <w:t>https://medium.com/@thelittlereina/typeface-garamond-be1b8b01add8</w:t>
+      </w:r>
+    </w:p>
+    <w:p>
+      <w:pPr>
+        <w:rPr>
+          <w:rFonts w:ascii="Garamond" w:hAnsi="Garamond"/>
+          <w:sz w:val="24"/>
+          <w:szCs w:val="24"/>
+        </w:rPr>
+      </w:pPr>
+      <w:r>
+        <w:rPr>
+          <w:rFonts w:ascii="Garamond" w:hAnsi="Garamond"/>
+          <w:sz w:val="24"/>
+          <w:szCs w:val="24"/>
+        </w:rPr>
+        <w:t>https://www.typewolf.com/site-of-the-day/fonts/garamond</w:t>
+      </w:r>
+    </w:p>
+    <w:p>
+      <w:pPr>
+        <w:rPr>
+          <w:rFonts w:ascii="Garamond" w:hAnsi="Garamond"/>
+          <w:sz w:val="24"/>
+          <w:szCs w:val="24"/>
+        </w:rPr>
+      </w:pPr>
+      <w:r>
+        <w:rPr>
+          <w:rFonts w:ascii="Garamond" w:hAnsi="Garamond"/>
+          <w:sz w:val="24"/>
+          <w:szCs w:val="24"/>
+        </w:rPr>
+        <w:t>Fun facts:</w:t>
+      </w:r>
+    </w:p>
+    <w:p>
+      <w:pPr>
+        <w:rPr>
+          <w:rFonts w:ascii="Garamond" w:hAnsi="Garamond"/>
+          <w:sz w:val="24"/>
+          <w:szCs w:val="24"/>
+        </w:rPr>
+      </w:pPr>
+      <w:r>
+        <w:rPr>
+          <w:rFonts w:ascii="Garamond" w:hAnsi="Garamond"/>
+          <w:sz w:val="24"/>
+          <w:szCs w:val="24"/>
+        </w:rPr>
+        <w:t>https://www.theguardian.com/world/shortcuts/2014/mar/31/changing-font-to-garamond-save-us-370m?source=post_page-----be1b8b01add8----------------------</w:t>
+      </w:r>
+      <w:r>
+        <w:rPr>
+          <w:rFonts w:ascii="Garamond" w:hAnsi="Garamond"/>
+          <w:sz w:val="24"/>
+          <w:szCs w:val="24"/>
+        </w:rPr>
+        <w:br w:type="page"/>
+      </w:r>
+    </w:p>
+    <w:p>
+      <w:pPr>
+        <w:pStyle w:val="js"/>
+        <w:ind w:left="720"/>
+        <w:rPr>
+          <w:rFonts w:ascii="Garamond" w:hAnsi="Garamond"/>
+          <w:b/>
+          <w:bCs/>
+          <w:u w:val="single"/>
+        </w:rPr>
+      </w:pPr>
+      <w:r>
+        <w:rPr>
+          <w:rFonts w:ascii="Garamond" w:hAnsi="Garamond"/>
+          <w:b/>
+          <w:bCs/>
+          <w:u w:val="single"/>
+        </w:rPr>
+        <w:lastRenderedPageBreak/>
+        <w:t>Summary</w:t>
+      </w:r>
+    </w:p>
+    <w:p>
+      <w:pPr>
+        <w:pStyle w:val="ListParagraph"/>
+        <w:numPr>
+          <w:ilvl w:val="0"/>
+          <w:numId w:val="5"/>
+        </w:numPr>
+        <w:rPr>
+          <w:rFonts w:ascii="Garamond" w:hAnsi="Garamond"/>
+          <w:sz w:val="24"/>
+          <w:szCs w:val="24"/>
+        </w:rPr>
+      </w:pPr>
+      <w:r>
+        <w:rPr>
+          <w:rFonts w:ascii="Garamond" w:hAnsi="Garamond"/>
+          <w:sz w:val="24"/>
+          <w:szCs w:val="24"/>
+        </w:rPr>
+        <w:t xml:space="preserve">Claude </w:t>
+      </w:r>
+      <w:proofErr w:type="spellStart"/>
+      <w:r>
+        <w:rPr>
+          <w:rFonts w:ascii="Garamond" w:hAnsi="Garamond"/>
+          <w:sz w:val="24"/>
+          <w:szCs w:val="24"/>
+        </w:rPr>
+        <w:t>Garamont</w:t>
+      </w:r>
+      <w:proofErr w:type="spellEnd"/>
+      <w:r>
+        <w:rPr>
+          <w:rFonts w:ascii="Garamond" w:hAnsi="Garamond"/>
+          <w:b/>
+          <w:bCs/>
+          <w:sz w:val="24"/>
+          <w:szCs w:val="24"/>
+        </w:rPr>
+        <w:t xml:space="preserve"> </w:t>
+      </w:r>
+      <w:r>
+        <w:rPr>
+          <w:rFonts w:ascii="Garamond" w:hAnsi="Garamond"/>
+          <w:sz w:val="24"/>
+          <w:szCs w:val="24"/>
+        </w:rPr>
+        <w:t xml:space="preserve">(1500-1567) </w:t>
+      </w:r>
+      <w:r>
+        <w:rPr>
+          <w:rFonts w:ascii="Garamond" w:hAnsi="Garamond"/>
+          <w:sz w:val="24"/>
+          <w:szCs w:val="24"/>
+        </w:rPr>
+        <w:t xml:space="preserve">designed and casted the </w:t>
+      </w:r>
+      <w:r>
+        <w:rPr>
+          <w:rFonts w:ascii="Garamond" w:hAnsi="Garamond"/>
+          <w:sz w:val="24"/>
+          <w:szCs w:val="24"/>
+        </w:rPr>
+        <w:t>Garamond typeface (circa 1530).</w:t>
+      </w:r>
+    </w:p>
+    <w:p>
+      <w:pPr>
+        <w:pStyle w:val="ListParagraph"/>
+        <w:numPr>
+          <w:ilvl w:val="0"/>
+          <w:numId w:val="5"/>
+        </w:numPr>
+        <w:rPr>
+          <w:rFonts w:ascii="Garamond" w:hAnsi="Garamond" w:cs="Arial"/>
+          <w:sz w:val="24"/>
+          <w:szCs w:val="24"/>
+        </w:rPr>
+      </w:pPr>
+      <w:r>
+        <w:rPr>
+          <w:rFonts w:ascii="Garamond" w:hAnsi="Garamond" w:cs="Arial"/>
+          <w:sz w:val="24"/>
+          <w:szCs w:val="24"/>
+        </w:rPr>
+        <w:t>He was a</w:t>
+      </w:r>
+      <w:r>
+        <w:rPr>
+          <w:rFonts w:ascii="Garamond" w:hAnsi="Garamond" w:cs="Arial"/>
+          <w:sz w:val="24"/>
+          <w:szCs w:val="24"/>
+        </w:rPr>
+        <w:t xml:space="preserve"> French Parisian engraver who worked on typeface design and casting in the Renaissance period of the 16</w:t>
+      </w:r>
+      <w:r>
+        <w:rPr>
+          <w:rFonts w:ascii="Garamond" w:hAnsi="Garamond" w:cs="Arial"/>
+          <w:sz w:val="24"/>
+          <w:szCs w:val="24"/>
+          <w:vertAlign w:val="superscript"/>
+        </w:rPr>
+        <w:t>th</w:t>
+      </w:r>
+      <w:r>
+        <w:rPr>
+          <w:rFonts w:ascii="Garamond" w:hAnsi="Garamond" w:cs="Arial"/>
+          <w:sz w:val="24"/>
+          <w:szCs w:val="24"/>
+        </w:rPr>
+        <w:t xml:space="preserve"> century. </w:t>
+      </w:r>
+    </w:p>
+    <w:p>
+      <w:pPr>
+        <w:pStyle w:val="ListParagraph"/>
+        <w:numPr>
+          <w:ilvl w:val="0"/>
+          <w:numId w:val="5"/>
+        </w:numPr>
+        <w:rPr>
+          <w:rFonts w:ascii="Garamond" w:hAnsi="Garamond" w:cs="Arial"/>
+          <w:sz w:val="24"/>
+          <w:szCs w:val="24"/>
+        </w:rPr>
+      </w:pPr>
+      <w:r>
+        <w:rPr>
+          <w:rFonts w:ascii="Garamond" w:hAnsi="Garamond" w:cs="Arial"/>
+          <w:sz w:val="24"/>
+          <w:szCs w:val="24"/>
+        </w:rPr>
+        <w:t>He was instrumental in the adoption of Roman typeface designs as a replacement for the commonplace Gothic or blackletter fonts</w:t>
+      </w:r>
+      <w:r>
+        <w:rPr>
+          <w:rFonts w:ascii="Garamond" w:hAnsi="Garamond" w:cs="Arial"/>
+          <w:sz w:val="24"/>
+          <w:szCs w:val="24"/>
+        </w:rPr>
+        <w:t>.</w:t>
+      </w:r>
+    </w:p>
+    <w:p>
+      <w:pPr>
+        <w:pStyle w:val="ListParagraph"/>
+        <w:numPr>
+          <w:ilvl w:val="0"/>
+          <w:numId w:val="5"/>
+        </w:numPr>
+        <w:rPr>
+          <w:rFonts w:ascii="Garamond" w:hAnsi="Garamond" w:cs="Arial"/>
+          <w:sz w:val="24"/>
+          <w:szCs w:val="24"/>
+        </w:rPr>
+      </w:pPr>
+      <w:r>
+        <w:rPr>
+          <w:rFonts w:ascii="Garamond" w:hAnsi="Garamond" w:cs="Arial"/>
+          <w:sz w:val="24"/>
+          <w:szCs w:val="24"/>
+        </w:rPr>
+        <w:t xml:space="preserve">Earlier in his career, Garamond had been working for the Parisian scholar-printer Robert Estienne, basing his romans on italic types cut by Francesco </w:t>
+      </w:r>
+      <w:proofErr w:type="spellStart"/>
+      <w:r>
+        <w:rPr>
+          <w:rFonts w:ascii="Garamond" w:hAnsi="Garamond" w:cs="Arial"/>
+          <w:sz w:val="24"/>
+          <w:szCs w:val="24"/>
+        </w:rPr>
+        <w:t>Griffo</w:t>
+      </w:r>
+      <w:proofErr w:type="spellEnd"/>
+      <w:r>
+        <w:rPr>
+          <w:rFonts w:ascii="Garamond" w:hAnsi="Garamond" w:cs="Arial"/>
+          <w:sz w:val="24"/>
+          <w:szCs w:val="24"/>
+        </w:rPr>
+        <w:t>, typeface designer, who worked for the Italian type founder and printer Aldus Manutius in 1495</w:t>
+      </w:r>
+      <w:r>
+        <w:rPr>
+          <w:rFonts w:ascii="Garamond" w:hAnsi="Garamond" w:cs="Arial"/>
+          <w:sz w:val="24"/>
+          <w:szCs w:val="24"/>
+        </w:rPr>
+        <w:t>.</w:t>
+      </w:r>
+      <w:r>
+        <w:rPr>
+          <w:rFonts w:ascii="Garamond" w:hAnsi="Garamond" w:cs="Arial"/>
+          <w:sz w:val="24"/>
+          <w:szCs w:val="24"/>
+        </w:rPr>
+        <w:t xml:space="preserve"> </w:t>
+      </w:r>
+    </w:p>
+    <w:p>
+      <w:pPr>
+        <w:pStyle w:val="ListParagraph"/>
+        <w:numPr>
+          <w:ilvl w:val="0"/>
+          <w:numId w:val="5"/>
+        </w:numPr>
+        <w:rPr>
+          <w:rFonts w:ascii="Garamond" w:hAnsi="Garamond" w:cs="Arial"/>
+          <w:sz w:val="24"/>
+          <w:szCs w:val="24"/>
+        </w:rPr>
+      </w:pPr>
+      <w:r>
+        <w:rPr>
+          <w:rFonts w:ascii="Garamond" w:hAnsi="Garamond" w:cs="Arial"/>
+          <w:sz w:val="24"/>
+          <w:szCs w:val="24"/>
+        </w:rPr>
+        <w:t xml:space="preserve">Claude Garamond’s most well-known typeface cuts were made for the French court (King Francis I) and were based on the handwriting of the king’s librarian, Angelo </w:t>
+      </w:r>
+      <w:proofErr w:type="spellStart"/>
+      <w:r>
+        <w:rPr>
+          <w:rFonts w:ascii="Garamond" w:hAnsi="Garamond" w:cs="Arial"/>
+          <w:sz w:val="24"/>
+          <w:szCs w:val="24"/>
+        </w:rPr>
+        <w:t>Vergecio</w:t>
+      </w:r>
+      <w:proofErr w:type="spellEnd"/>
+      <w:r>
+        <w:rPr>
+          <w:rFonts w:ascii="Garamond" w:hAnsi="Garamond" w:cs="Arial"/>
+          <w:sz w:val="24"/>
+          <w:szCs w:val="24"/>
+        </w:rPr>
+        <w:t xml:space="preserve">, who was a Cretan copyist. </w:t>
+      </w:r>
+    </w:p>
+    <w:p>
+      <w:pPr>
+        <w:pStyle w:val="ListParagraph"/>
+        <w:numPr>
+          <w:ilvl w:val="0"/>
+          <w:numId w:val="5"/>
+        </w:numPr>
+        <w:rPr>
+          <w:rFonts w:ascii="Garamond" w:hAnsi="Garamond" w:cs="Arial"/>
+          <w:sz w:val="24"/>
+          <w:szCs w:val="24"/>
+        </w:rPr>
+      </w:pPr>
+      <w:r>
+        <w:rPr>
+          <w:rFonts w:ascii="Garamond" w:hAnsi="Garamond" w:cs="Arial"/>
+          <w:sz w:val="24"/>
+          <w:szCs w:val="24"/>
+        </w:rPr>
+        <w:t xml:space="preserve">After he died in 1561, some of Garamond’s punches made their way to the printing office of Christoph </w:t>
+      </w:r>
+      <w:proofErr w:type="spellStart"/>
+      <w:r>
+        <w:rPr>
+          <w:rFonts w:ascii="Garamond" w:hAnsi="Garamond" w:cs="Arial"/>
+          <w:sz w:val="24"/>
+          <w:szCs w:val="24"/>
+        </w:rPr>
+        <w:t>Plantin</w:t>
+      </w:r>
+      <w:proofErr w:type="spellEnd"/>
+      <w:r>
+        <w:rPr>
+          <w:rFonts w:ascii="Garamond" w:hAnsi="Garamond" w:cs="Arial"/>
+          <w:sz w:val="24"/>
+          <w:szCs w:val="24"/>
+        </w:rPr>
+        <w:t xml:space="preserve"> in Antwerp, and notably to the Frankfurt foundry of </w:t>
+      </w:r>
+      <w:proofErr w:type="spellStart"/>
+      <w:r>
+        <w:rPr>
+          <w:rFonts w:ascii="Garamond" w:hAnsi="Garamond" w:cs="Arial"/>
+          <w:sz w:val="24"/>
+          <w:szCs w:val="24"/>
+        </w:rPr>
+        <w:t>Egenolff</w:t>
+      </w:r>
+      <w:proofErr w:type="spellEnd"/>
+      <w:r>
+        <w:rPr>
+          <w:rFonts w:ascii="Garamond" w:hAnsi="Garamond" w:cs="Arial"/>
+          <w:sz w:val="24"/>
+          <w:szCs w:val="24"/>
+        </w:rPr>
+        <w:t xml:space="preserve">-Berner (1592), which would become the basis of the </w:t>
+      </w:r>
+      <w:proofErr w:type="spellStart"/>
+      <w:r>
+        <w:rPr>
+          <w:rFonts w:ascii="Garamond" w:hAnsi="Garamond" w:cs="Arial"/>
+          <w:sz w:val="24"/>
+          <w:szCs w:val="24"/>
+        </w:rPr>
+        <w:t>Stempel</w:t>
+      </w:r>
+      <w:proofErr w:type="spellEnd"/>
+      <w:r>
+        <w:rPr>
+          <w:rFonts w:ascii="Garamond" w:hAnsi="Garamond" w:cs="Arial"/>
+          <w:sz w:val="24"/>
+          <w:szCs w:val="24"/>
+        </w:rPr>
+        <w:t xml:space="preserve"> Garamond revival, considered to be the most Garamond interpretation of the genuine type (not the Jannon ones). </w:t>
+      </w:r>
+    </w:p>
+    <w:p>
+      <w:pPr>
+        <w:pStyle w:val="ListParagraph"/>
+        <w:numPr>
+          <w:ilvl w:val="0"/>
+          <w:numId w:val="5"/>
+        </w:numPr>
+        <w:rPr>
+          <w:rFonts w:ascii="Garamond" w:hAnsi="Garamond"/>
+        </w:rPr>
+      </w:pPr>
+      <w:r>
+        <w:rPr>
+          <w:rFonts w:ascii="Garamond" w:hAnsi="Garamond" w:cs="Arial"/>
+          <w:sz w:val="24"/>
+          <w:szCs w:val="24"/>
+        </w:rPr>
+        <w:t xml:space="preserve">Sixty years after Garamond’s death, another French printer, Jean Jannon, cut a similar set of Garamond-like type (the face was more </w:t>
+      </w:r>
+      <w:proofErr w:type="spellStart"/>
+      <w:r>
+        <w:rPr>
+          <w:rFonts w:ascii="Garamond" w:hAnsi="Garamond" w:cs="Arial"/>
+          <w:sz w:val="24"/>
+          <w:szCs w:val="24"/>
+        </w:rPr>
+        <w:t>assymetrical</w:t>
+      </w:r>
+      <w:proofErr w:type="spellEnd"/>
+      <w:r>
+        <w:rPr>
+          <w:rFonts w:ascii="Garamond" w:hAnsi="Garamond" w:cs="Arial"/>
+          <w:sz w:val="24"/>
+          <w:szCs w:val="24"/>
+        </w:rPr>
+        <w:t>), and the French government made it the official Royal Printing Office typeface.</w:t>
+      </w:r>
+    </w:p>
+    <w:p>
+      <w:pPr>
+        <w:pStyle w:val="js"/>
+        <w:numPr>
+          <w:ilvl w:val="0"/>
+          <w:numId w:val="2"/>
+        </w:numPr>
+        <w:rPr>
+          <w:rFonts w:ascii="Garamond" w:hAnsi="Garamond"/>
+        </w:rPr>
+      </w:pPr>
+      <w:r>
+        <w:rPr>
+          <w:rFonts w:ascii="Garamond" w:hAnsi="Garamond"/>
+        </w:rPr>
+        <w:t>Decline in popularity in 18th and 19th century, people tried to revive/develop different Garamond styles</w:t>
+      </w:r>
+    </w:p>
+    <w:p>
+      <w:pPr>
+        <w:pStyle w:val="js"/>
+        <w:numPr>
+          <w:ilvl w:val="0"/>
+          <w:numId w:val="2"/>
+        </w:numPr>
+        <w:rPr>
+          <w:rFonts w:ascii="Garamond" w:hAnsi="Garamond"/>
+        </w:rPr>
+      </w:pPr>
+      <w:r>
+        <w:rPr>
+          <w:rFonts w:ascii="Garamond" w:hAnsi="Garamond"/>
+        </w:rPr>
+        <w:t>Many “Garamond” revivals are based on the punch-cutter, Jean Jannon, whose work commonly was misattributed to Garamond.</w:t>
+      </w:r>
+    </w:p>
+    <w:p>
+      <w:pPr>
+        <w:spacing w:after="0" w:line="240" w:lineRule="auto"/>
+        <w:rPr>
+          <w:rFonts w:ascii="Garamond" w:eastAsia="Times New Roman" w:hAnsi="Garamond" w:cs="Times New Roman"/>
+          <w:b/>
+          <w:bCs/>
+          <w:sz w:val="24"/>
+          <w:szCs w:val="24"/>
+          <w:lang w:eastAsia="en-CA"/>
+        </w:rPr>
+      </w:pPr>
+      <w:r>
+        <w:rPr>
+          <w:rFonts w:ascii="Garamond" w:eastAsia="Times New Roman" w:hAnsi="Garamond" w:cs="Times New Roman"/>
+          <w:b/>
+          <w:bCs/>
+          <w:sz w:val="24"/>
+          <w:szCs w:val="24"/>
+          <w:lang w:eastAsia="en-CA"/>
+        </w:rPr>
+        <w:t>Visual characteristics:</w:t>
       </w:r>
     </w:p>
     <w:p>
@@ -3154,7 +3672,7 @@
         <w:rPr>
           <w:rFonts w:ascii="Garamond" w:hAnsi="Garamond"/>
         </w:rPr>
-        <w:t>“a” — sharp hook upwards at top left</w:t>
+        <w:t>“e” — small eye, popularized idea that cross-stroke should be level</w:t>
       </w:r>
     </w:p>
     <w:p>
@@ -3172,7 +3690,7 @@
         <w:rPr>
           <w:rFonts w:ascii="Garamond" w:hAnsi="Garamond"/>
         </w:rPr>
-        <w:t>“M” slightly splayed with outward-facing serifs at the top (left)</w:t>
+        <w:t>“a” — sharp hook upwards at top left</w:t>
       </w:r>
     </w:p>
     <w:p>
@@ -3190,7 +3708,7 @@
         <w:rPr>
           <w:rFonts w:ascii="Garamond" w:hAnsi="Garamond"/>
         </w:rPr>
-        <w:t>“R’– leg extends outward from letter</w:t>
+        <w:t>“M” slightly splayed with outward-facing serifs at the top (left)</w:t>
       </w:r>
     </w:p>
     <w:p>
@@ -3208,7 +3726,7 @@
         <w:rPr>
           <w:rFonts w:ascii="Garamond" w:hAnsi="Garamond"/>
         </w:rPr>
-        <w:t>Low x-height (height of lower-case letters), making capitals look relatively large</w:t>
+        <w:t>“R’– leg extends outward from letter</w:t>
       </w:r>
     </w:p>
     <w:p>
@@ -3226,7 +3744,7 @@
         <w:rPr>
           <w:rFonts w:ascii="Garamond" w:hAnsi="Garamond"/>
         </w:rPr>
-        <w:t>Top serifs on ascenders of letter have a downward slope and ride above the cap height (Ex. d)</w:t>
+        <w:t>Low x-height (height of lower-case letters), making capitals look relatively large</w:t>
       </w:r>
     </w:p>
     <w:p>
@@ -3244,8 +3762,7 @@
         <w:rPr>
           <w:rFonts w:ascii="Garamond" w:hAnsi="Garamond"/>
         </w:rPr>
-        <w:lastRenderedPageBreak/>
-        <w:t>Axis of some letters is diagonal (Ex. o)</w:t>
+        <w:t>Top serifs on ascenders of letter have a downward slope and ride above the cap height (Ex. d)</w:t>
       </w:r>
     </w:p>
     <w:p>
@@ -3263,7 +3780,7 @@
         <w:rPr>
           <w:rFonts w:ascii="Garamond" w:hAnsi="Garamond"/>
         </w:rPr>
-        <w:t>First to deviate from handwritten-style to make letters readable for printing</w:t>
+        <w:t>Axis of some letters is diagonal (Ex. o)</w:t>
       </w:r>
     </w:p>
     <w:p>
@@ -3281,7 +3798,7 @@
         <w:rPr>
           <w:rFonts w:ascii="Garamond" w:hAnsi="Garamond"/>
         </w:rPr>
-        <w:t>Thinner and more delicate letterforms, which allowed ink to bleed on the page without distorting the words (uses less ink)</w:t>
+        <w:t>First to deviate from handwritten-style to make letters readable for printing</w:t>
       </w:r>
     </w:p>
     <w:p>
@@ -3299,7 +3816,7 @@
         <w:rPr>
           <w:rFonts w:ascii="Garamond" w:hAnsi="Garamond"/>
         </w:rPr>
-        <w:t>Apertures/counters are smaller than average, closed off earlier at the stem</w:t>
+        <w:t>Thinner and more delicate letterforms, which allowed ink to bleed on the page without distorting the words (uses less ink)</w:t>
       </w:r>
     </w:p>
     <w:p>
@@ -3317,7 +3834,7 @@
         <w:rPr>
           <w:rFonts w:ascii="Garamond" w:hAnsi="Garamond"/>
         </w:rPr>
-        <w:t>Contains low line contrast</w:t>
+        <w:t>Apertures/counters are smaller than average, closed off earlier at the stem</w:t>
       </w:r>
     </w:p>
     <w:p>
@@ -3331,11 +3848,13 @@
           <w:rFonts w:ascii="Garamond" w:hAnsi="Garamond"/>
         </w:rPr>
       </w:pPr>
-      <w:r>
-        <w:rPr>
-          <w:rFonts w:ascii="Garamond" w:hAnsi="Garamond"/>
-        </w:rPr>
-        <w:t>Serifs have slightly cupped bases, serifs on the top of a character are sloped downwards, terminals are brush-like, rounded on ends</w:t>
+      <w:bookmarkStart w:id="0" w:name="_GoBack"/>
+      <w:bookmarkEnd w:id="0"/>
+      <w:r>
+        <w:rPr>
+          <w:rFonts w:ascii="Garamond" w:hAnsi="Garamond"/>
+        </w:rPr>
+        <w:t>Contains low line contrast</w:t>
       </w:r>
     </w:p>
     <w:p>
@@ -3353,7 +3872,7 @@
         <w:rPr>
           <w:rFonts w:ascii="Garamond" w:hAnsi="Garamond"/>
         </w:rPr>
-        <w:t>Large difference between cap/ascender and x-height</w:t>
+        <w:t>Serifs have slightly cupped bases, serifs on the top of a character are sloped downwards, terminals are brush-like, rounded on ends</w:t>
       </w:r>
     </w:p>
     <w:p>
@@ -3371,7 +3890,7 @@
         <w:rPr>
           <w:rFonts w:ascii="Garamond" w:hAnsi="Garamond"/>
         </w:rPr>
-        <w:t>Oblique apexes</w:t>
+        <w:t>Large difference between cap/ascender and x-height</w:t>
       </w:r>
     </w:p>
     <w:p>
@@ -3389,7 +3908,7 @@
         <w:rPr>
           <w:rFonts w:ascii="Garamond" w:hAnsi="Garamond"/>
         </w:rPr>
-        <w:t>Evokes elegance, airiness</w:t>
+        <w:t>Oblique apexes</w:t>
       </w:r>
     </w:p>
     <w:p>
@@ -3407,310 +3926,8 @@
         <w:rPr>
           <w:rFonts w:ascii="Garamond" w:hAnsi="Garamond"/>
         </w:rPr>
-        <w:t xml:space="preserve">This member of the Roman type family has survived the centuries because of its remarkable readability. As one of the oldest typefaces, Garamond conveys a sense of </w:t>
-      </w:r>
-      <w:r>
-        <w:rPr>
-          <w:rStyle w:val="Emphasis"/>
-          <w:rFonts w:ascii="Garamond" w:hAnsi="Garamond"/>
-        </w:rPr>
-        <w:t>solid tradition</w:t>
-      </w:r>
-      <w:r>
-        <w:rPr>
-          <w:rFonts w:ascii="Garamond" w:hAnsi="Garamond"/>
-        </w:rPr>
-        <w:t xml:space="preserve">, yet still </w:t>
-      </w:r>
-      <w:r>
-        <w:rPr>
-          <w:rStyle w:val="Emphasis"/>
-          <w:rFonts w:ascii="Garamond" w:hAnsi="Garamond"/>
-        </w:rPr>
-        <w:t>soft and attractive</w:t>
-      </w:r>
-      <w:r>
-        <w:rPr>
-          <w:rFonts w:ascii="Garamond" w:hAnsi="Garamond"/>
-        </w:rPr>
-        <w:t xml:space="preserve"> thanks to its </w:t>
-      </w:r>
-      <w:r>
-        <w:rPr>
-          <w:rStyle w:val="Emphasis"/>
-          <w:rFonts w:ascii="Garamond" w:hAnsi="Garamond"/>
-        </w:rPr>
-        <w:t>elegantly rounded serifs</w:t>
-      </w:r>
-      <w:r>
-        <w:rPr>
-          <w:rFonts w:ascii="Garamond" w:hAnsi="Garamond"/>
-        </w:rPr>
-        <w:t xml:space="preserve"> and its diagonally emphasised strokes.</w:t>
-      </w:r>
-    </w:p>
-    <w:p>
-      <w:pPr>
-        <w:spacing w:after="0" w:line="240" w:lineRule="auto"/>
-        <w:rPr>
-          <w:rFonts w:ascii="Garamond" w:eastAsia="Times New Roman" w:hAnsi="Garamond" w:cs="Times New Roman"/>
-          <w:sz w:val="24"/>
-          <w:szCs w:val="24"/>
-          <w:lang w:eastAsia="en-CA"/>
-        </w:rPr>
-      </w:pPr>
-    </w:p>
-    <w:p>
-      <w:pPr>
-        <w:rPr>
-          <w:rFonts w:ascii="Garamond" w:hAnsi="Garamond"/>
-          <w:sz w:val="24"/>
-          <w:szCs w:val="24"/>
-        </w:rPr>
-      </w:pPr>
-    </w:p>
-    <w:p>
-      <w:pPr>
-        <w:rPr>
-          <w:rFonts w:ascii="Garamond" w:hAnsi="Garamond"/>
-          <w:sz w:val="24"/>
-          <w:szCs w:val="24"/>
-        </w:rPr>
-      </w:pPr>
-      <w:r>
-        <w:rPr>
-          <w:rFonts w:ascii="Garamond" w:hAnsi="Garamond"/>
-          <w:sz w:val="24"/>
-          <w:szCs w:val="24"/>
-        </w:rPr>
-        <w:t>Images:</w:t>
-      </w:r>
-    </w:p>
-    <w:p>
-      <w:pPr>
-        <w:rPr>
-          <w:rFonts w:ascii="Garamond" w:hAnsi="Garamond"/>
-          <w:sz w:val="24"/>
-          <w:szCs w:val="24"/>
-        </w:rPr>
-      </w:pPr>
-      <w:r>
-        <w:rPr>
-          <w:rFonts w:ascii="Garamond" w:hAnsi="Garamond"/>
-          <w:sz w:val="24"/>
-          <w:szCs w:val="24"/>
-        </w:rPr>
-        <w:t>Characteristics: http://www.meaningfultype.com/garamond.html</w:t>
-      </w:r>
-    </w:p>
-    <w:p>
-      <w:pPr>
-        <w:rPr>
-          <w:rFonts w:ascii="Garamond" w:hAnsi="Garamond"/>
-          <w:sz w:val="24"/>
-          <w:szCs w:val="24"/>
-        </w:rPr>
-      </w:pPr>
-      <w:r>
-        <w:rPr>
-          <w:rFonts w:ascii="Garamond" w:hAnsi="Garamond"/>
-          <w:sz w:val="24"/>
-          <w:szCs w:val="24"/>
-        </w:rPr>
-        <w:t>https://medium.com/@thelittlereina/typeface-garamond-be1b8b01add8</w:t>
-      </w:r>
-    </w:p>
-    <w:p>
-      <w:pPr>
-        <w:rPr>
-          <w:rFonts w:ascii="Garamond" w:hAnsi="Garamond"/>
-          <w:sz w:val="24"/>
-          <w:szCs w:val="24"/>
-        </w:rPr>
-      </w:pPr>
-      <w:r>
-        <w:rPr>
-          <w:rFonts w:ascii="Garamond" w:hAnsi="Garamond"/>
-          <w:sz w:val="24"/>
-          <w:szCs w:val="24"/>
-        </w:rPr>
-        <w:t>https://www.typewolf.com/site-of-the-day/fonts/garamond</w:t>
-      </w:r>
-    </w:p>
-    <w:p>
-      <w:pPr>
-        <w:rPr>
-          <w:rFonts w:ascii="Garamond" w:hAnsi="Garamond"/>
-          <w:sz w:val="24"/>
-          <w:szCs w:val="24"/>
-        </w:rPr>
-      </w:pPr>
-      <w:r>
-        <w:rPr>
-          <w:rFonts w:ascii="Garamond" w:hAnsi="Garamond"/>
-          <w:sz w:val="24"/>
-          <w:szCs w:val="24"/>
-        </w:rPr>
-        <w:t>Fun facts:</w:t>
-      </w:r>
-    </w:p>
-    <w:p>
-      <w:pPr>
-        <w:rPr>
-          <w:rFonts w:ascii="Garamond" w:hAnsi="Garamond"/>
-          <w:sz w:val="24"/>
-          <w:szCs w:val="24"/>
-        </w:rPr>
-      </w:pPr>
-      <w:r>
-        <w:rPr>
-          <w:rFonts w:ascii="Garamond" w:hAnsi="Garamond"/>
-          <w:sz w:val="24"/>
-          <w:szCs w:val="24"/>
-        </w:rPr>
-        <w:t>https://www.theguardian.com/world/shortcuts/2014/mar/31/changing-font-to-garamond-save-us-370m?source=post_page-----be1b8b01add8----------------------</w:t>
-      </w:r>
-      <w:r>
-        <w:rPr>
-          <w:rFonts w:ascii="Garamond" w:hAnsi="Garamond"/>
-          <w:sz w:val="24"/>
-          <w:szCs w:val="24"/>
-        </w:rPr>
-        <w:br w:type="page"/>
-      </w:r>
-    </w:p>
-    <w:p>
-      <w:pPr>
-        <w:pStyle w:val="js"/>
-        <w:ind w:left="720"/>
-        <w:rPr>
-          <w:rFonts w:ascii="Garamond" w:hAnsi="Garamond"/>
-        </w:rPr>
-      </w:pPr>
-      <w:r>
-        <w:rPr>
-          <w:rFonts w:ascii="Garamond" w:hAnsi="Garamond"/>
-        </w:rPr>
-        <w:lastRenderedPageBreak/>
-        <w:t>Summary</w:t>
-      </w:r>
-    </w:p>
-    <w:p>
-      <w:pPr>
-        <w:pStyle w:val="js"/>
-        <w:numPr>
-          <w:ilvl w:val="0"/>
-          <w:numId w:val="2"/>
-        </w:numPr>
-        <w:rPr>
-          <w:rFonts w:ascii="Garamond" w:hAnsi="Garamond"/>
-        </w:rPr>
-      </w:pPr>
-      <w:r>
-        <w:rPr>
-          <w:rFonts w:ascii="Garamond" w:hAnsi="Garamond"/>
-        </w:rPr>
-        <w:t>Garamond is an old-style serif typeface that was created by engraver Claude Garamond in the 16th century.</w:t>
-      </w:r>
-    </w:p>
-    <w:p>
-      <w:pPr>
-        <w:pStyle w:val="js"/>
-        <w:numPr>
-          <w:ilvl w:val="0"/>
-          <w:numId w:val="2"/>
-        </w:numPr>
-        <w:rPr>
-          <w:rFonts w:ascii="Garamond" w:hAnsi="Garamond"/>
-        </w:rPr>
-      </w:pPr>
-      <w:r>
-        <w:rPr>
-          <w:rFonts w:ascii="Garamond" w:hAnsi="Garamond"/>
-        </w:rPr>
-        <w:t>Often used for printing body text and books</w:t>
-      </w:r>
-    </w:p>
-    <w:p>
-      <w:pPr>
-        <w:pStyle w:val="js"/>
-        <w:numPr>
-          <w:ilvl w:val="0"/>
-          <w:numId w:val="2"/>
-        </w:numPr>
-        <w:rPr>
-          <w:rFonts w:ascii="Garamond" w:hAnsi="Garamond"/>
-        </w:rPr>
-      </w:pPr>
-      <w:r>
-        <w:rPr>
-          <w:rFonts w:ascii="Garamond" w:hAnsi="Garamond"/>
-        </w:rPr>
-        <w:t>Letters with relatively organic structure resembling handwriting with a pen but slightly more structured and upright</w:t>
-      </w:r>
-    </w:p>
-    <w:p>
-      <w:pPr>
-        <w:pStyle w:val="js"/>
-        <w:numPr>
-          <w:ilvl w:val="0"/>
-          <w:numId w:val="2"/>
-        </w:numPr>
-        <w:rPr>
-          <w:rFonts w:ascii="Garamond" w:hAnsi="Garamond"/>
-        </w:rPr>
-      </w:pPr>
-      <w:r>
-        <w:rPr>
-          <w:rFonts w:ascii="Garamond" w:hAnsi="Garamond"/>
-        </w:rPr>
-        <w:t>Decline in popularity in 18th and 19th century, people tried to revive/develop different Garamond styles</w:t>
-      </w:r>
-    </w:p>
-    <w:p>
-      <w:pPr>
-        <w:pStyle w:val="js"/>
-        <w:numPr>
-          <w:ilvl w:val="0"/>
-          <w:numId w:val="2"/>
-        </w:numPr>
-        <w:rPr>
-          <w:rFonts w:ascii="Garamond" w:hAnsi="Garamond"/>
-        </w:rPr>
-      </w:pPr>
-      <w:r>
-        <w:rPr>
-          <w:rFonts w:ascii="Garamond" w:hAnsi="Garamond"/>
-        </w:rPr>
-        <w:t>Many “Garamond” revivals are based on the punch-cutter, Jean Jannon, whose work commonly was misattributed to Garamond.</w:t>
-      </w:r>
-    </w:p>
-    <w:p>
-      <w:pPr>
-        <w:pStyle w:val="js"/>
-        <w:numPr>
-          <w:ilvl w:val="0"/>
-          <w:numId w:val="2"/>
-        </w:numPr>
-        <w:rPr>
-          <w:rFonts w:ascii="Garamond" w:hAnsi="Garamond"/>
-        </w:rPr>
-      </w:pPr>
-      <w:r>
-        <w:rPr>
-          <w:rFonts w:ascii="Garamond" w:hAnsi="Garamond"/>
-        </w:rPr>
-        <w:t>Modern Garamond revivals have a matching bold and “lining” numbers at the height of capital letters, which was not present during Garamond’s time.</w:t>
-      </w:r>
-    </w:p>
-    <w:p>
-      <w:pPr>
-        <w:rPr>
-          <w:rFonts w:ascii="Garamond" w:hAnsi="Garamond"/>
-          <w:sz w:val="24"/>
-          <w:szCs w:val="24"/>
-        </w:rPr>
-      </w:pPr>
+        <w:t>Evokes elegance</w:t>
+      </w:r>
     </w:p>
     <w:sectPr>
       <w:pgSz w:w="12240" w:h="15840"/>
@@ -3963,6 +4180,155 @@
     </w:lvl>
   </w:abstractNum>
   <w:abstractNum w:abstractNumId="2" w15:restartNumberingAfterBreak="0">
+    <w:nsid w:val="46A0398E"/>
+    <w:multiLevelType w:val="multilevel"/>
+    <w:tmpl w:val="7E0C32B6"/>
+    <w:lvl w:ilvl="0">
+      <w:start w:val="1"/>
+      <w:numFmt w:val="bullet"/>
+      <w:lvlText w:val=""/>
+      <w:lvlJc w:val="left"/>
+      <w:pPr>
+        <w:tabs>
+          <w:tab w:val="num" w:pos="720"/>
+        </w:tabs>
+        <w:ind w:left="720" w:hanging="360"/>
+      </w:pPr>
+      <w:rPr>
+        <w:rFonts w:ascii="Symbol" w:hAnsi="Symbol" w:hint="default"/>
+        <w:sz w:val="20"/>
+      </w:rPr>
+    </w:lvl>
+    <w:lvl w:ilvl="1">
+      <w:start w:val="1"/>
+      <w:numFmt w:val="bullet"/>
+      <w:lvlText w:val=""/>
+      <w:lvlJc w:val="left"/>
+      <w:pPr>
+        <w:tabs>
+          <w:tab w:val="num" w:pos="1440"/>
+        </w:tabs>
+        <w:ind w:left="1440" w:hanging="360"/>
+      </w:pPr>
+      <w:rPr>
+        <w:rFonts w:ascii="Symbol" w:hAnsi="Symbol" w:hint="default"/>
+        <w:sz w:val="20"/>
+      </w:rPr>
+    </w:lvl>
+    <w:lvl w:ilvl="2" w:tentative="1">
+      <w:start w:val="1"/>
+      <w:numFmt w:val="bullet"/>
+      <w:lvlText w:val=""/>
+      <w:lvlJc w:val="left"/>
+      <w:pPr>
+        <w:tabs>
+          <w:tab w:val="num" w:pos="2160"/>
+        </w:tabs>
+        <w:ind w:left="2160" w:hanging="360"/>
+      </w:pPr>
+      <w:rPr>
+        <w:rFonts w:ascii="Wingdings" w:hAnsi="Wingdings" w:hint="default"/>
+        <w:sz w:val="20"/>
+      </w:rPr>
+    </w:lvl>
+    <w:lvl w:ilvl="3" w:tentative="1">
+      <w:start w:val="1"/>
+      <w:numFmt w:val="bullet"/>
+      <w:lvlText w:val=""/>
+      <w:lvlJc w:val="left"/>
+      <w:pPr>
+        <w:tabs>
+          <w:tab w:val="num" w:pos="2880"/>
+        </w:tabs>
+        <w:ind w:left="2880" w:hanging="360"/>
+      </w:pPr>
+      <w:rPr>
+        <w:rFonts w:ascii="Wingdings" w:hAnsi="Wingdings" w:hint="default"/>
+        <w:sz w:val="20"/>
+      </w:rPr>
+    </w:lvl>
+    <w:lvl w:ilvl="4" w:tentative="1">
+      <w:start w:val="1"/>
+      <w:numFmt w:val="bullet"/>
+      <w:lvlText w:val=""/>
+      <w:lvlJc w:val="left"/>
+      <w:pPr>
+        <w:tabs>
+          <w:tab w:val="num" w:pos="3600"/>
+        </w:tabs>
+        <w:ind w:left="3600" w:hanging="360"/>
+      </w:pPr>
+      <w:rPr>
+        <w:rFonts w:ascii="Wingdings" w:hAnsi="Wingdings" w:hint="default"/>
+        <w:sz w:val="20"/>
+      </w:rPr>
+    </w:lvl>
+    <w:lvl w:ilvl="5" w:tentative="1">
+      <w:start w:val="1"/>
+      <w:numFmt w:val="bullet"/>
+      <w:lvlText w:val=""/>
+      <w:lvlJc w:val="left"/>
+      <w:pPr>
+        <w:tabs>
+          <w:tab w:val="num" w:pos="4320"/>
+        </w:tabs>
+        <w:ind w:left="4320" w:hanging="360"/>
+      </w:pPr>
+      <w:rPr>
+        <w:rFonts w:ascii="Wingdings" w:hAnsi="Wingdings" w:hint="default"/>
+        <w:sz w:val="20"/>
+      </w:rPr>
+    </w:lvl>
+    <w:lvl w:ilvl="6" w:tentative="1">
+      <w:start w:val="1"/>
+      <w:numFmt w:val="bullet"/>
+      <w:lvlText w:val=""/>
+      <w:lvlJc w:val="left"/>
+      <w:pPr>
+        <w:tabs>
+          <w:tab w:val="num" w:pos="5040"/>
+        </w:tabs>
+        <w:ind w:left="5040" w:hanging="360"/>
+      </w:pPr>
+      <w:rPr>
+        <w:rFonts w:ascii="Wingdings" w:hAnsi="Wingdings" w:hint="default"/>
+        <w:sz w:val="20"/>
+      </w:rPr>
+    </w:lvl>
+    <w:lvl w:ilvl="7" w:tentative="1">
+      <w:start w:val="1"/>
+      <w:numFmt w:val="bullet"/>
+      <w:lvlText w:val=""/>
+      <w:lvlJc w:val="left"/>
+      <w:pPr>
+        <w:tabs>
+          <w:tab w:val="num" w:pos="5760"/>
+        </w:tabs>
+        <w:ind w:left="5760" w:hanging="360"/>
+      </w:pPr>
+      <w:rPr>
+        <w:rFonts w:ascii="Wingdings" w:hAnsi="Wingdings" w:hint="default"/>
+        <w:sz w:val="20"/>
+      </w:rPr>
+    </w:lvl>
+    <w:lvl w:ilvl="8" w:tentative="1">
+      <w:start w:val="1"/>
+      <w:numFmt w:val="bullet"/>
+      <w:lvlText w:val=""/>
+      <w:lvlJc w:val="left"/>
+      <w:pPr>
+        <w:tabs>
+          <w:tab w:val="num" w:pos="6480"/>
+        </w:tabs>
+        <w:ind w:left="6480" w:hanging="360"/>
+      </w:pPr>
+      <w:rPr>
+        <w:rFonts w:ascii="Wingdings" w:hAnsi="Wingdings" w:hint="default"/>
+        <w:sz w:val="20"/>
+      </w:rPr>
+    </w:lvl>
+  </w:abstractNum>
+  <w:abstractNum w:abstractNumId="3" w15:restartNumberingAfterBreak="0">
     <w:nsid w:val="4EB52C9A"/>
     <w:multiLevelType w:val="multilevel"/>
     <w:tmpl w:val="8626C3B0"/>
@@ -4111,14 +4477,169 @@
       </w:rPr>
     </w:lvl>
   </w:abstractNum>
+  <w:abstractNum w:abstractNumId="4" w15:restartNumberingAfterBreak="0">
+    <w:nsid w:val="7F1948E0"/>
+    <w:multiLevelType w:val="multilevel"/>
+    <w:tmpl w:val="8626C3B0"/>
+    <w:lvl w:ilvl="0">
+      <w:start w:val="1"/>
+      <w:numFmt w:val="bullet"/>
+      <w:lvlText w:val=""/>
+      <w:lvlJc w:val="left"/>
+      <w:pPr>
+        <w:tabs>
+          <w:tab w:val="num" w:pos="720"/>
+        </w:tabs>
+        <w:ind w:left="720" w:hanging="360"/>
+      </w:pPr>
+      <w:rPr>
+        <w:rFonts w:ascii="Symbol" w:hAnsi="Symbol" w:hint="default"/>
+        <w:sz w:val="20"/>
+      </w:rPr>
+    </w:lvl>
+    <w:lvl w:ilvl="1">
+      <w:start w:val="1"/>
+      <w:numFmt w:val="bullet"/>
+      <w:lvlText w:val="o"/>
+      <w:lvlJc w:val="left"/>
+      <w:pPr>
+        <w:tabs>
+          <w:tab w:val="num" w:pos="1440"/>
+        </w:tabs>
+        <w:ind w:left="1440" w:hanging="360"/>
+      </w:pPr>
+      <w:rPr>
+        <w:rFonts w:ascii="Courier New" w:hAnsi="Courier New" w:hint="default"/>
+        <w:sz w:val="20"/>
+      </w:rPr>
+    </w:lvl>
+    <w:lvl w:ilvl="2" w:tentative="1">
+      <w:start w:val="1"/>
+      <w:numFmt w:val="bullet"/>
+      <w:lvlText w:val=""/>
+      <w:lvlJc w:val="left"/>
+      <w:pPr>
+        <w:tabs>
+          <w:tab w:val="num" w:pos="2160"/>
+        </w:tabs>
+        <w:ind w:left="2160" w:hanging="360"/>
+      </w:pPr>
+      <w:rPr>
+        <w:rFonts w:ascii="Wingdings" w:hAnsi="Wingdings" w:hint="default"/>
+        <w:sz w:val="20"/>
+      </w:rPr>
+    </w:lvl>
+    <w:lvl w:ilvl="3" w:tentative="1">
+      <w:start w:val="1"/>
+      <w:numFmt w:val="bullet"/>
+      <w:lvlText w:val=""/>
+      <w:lvlJc w:val="left"/>
+      <w:pPr>
+        <w:tabs>
+          <w:tab w:val="num" w:pos="2880"/>
+        </w:tabs>
+        <w:ind w:left="2880" w:hanging="360"/>
+      </w:pPr>
+      <w:rPr>
+        <w:rFonts w:ascii="Wingdings" w:hAnsi="Wingdings" w:hint="default"/>
+        <w:sz w:val="20"/>
+      </w:rPr>
+    </w:lvl>
+    <w:lvl w:ilvl="4" w:tentative="1">
+      <w:start w:val="1"/>
+      <w:numFmt w:val="bullet"/>
+      <w:lvlText w:val=""/>
+      <w:lvlJc w:val="left"/>
+      <w:pPr>
+        <w:tabs>
+          <w:tab w:val="num" w:pos="3600"/>
+        </w:tabs>
+        <w:ind w:left="3600" w:hanging="360"/>
+      </w:pPr>
+      <w:rPr>
+        <w:rFonts w:ascii="Wingdings" w:hAnsi="Wingdings" w:hint="default"/>
+        <w:sz w:val="20"/>
+      </w:rPr>
+    </w:lvl>
+    <w:lvl w:ilvl="5" w:tentative="1">
+      <w:start w:val="1"/>
+      <w:numFmt w:val="bullet"/>
+      <w:lvlText w:val=""/>
+      <w:lvlJc w:val="left"/>
+      <w:pPr>
+        <w:tabs>
+          <w:tab w:val="num" w:pos="4320"/>
+        </w:tabs>
+        <w:ind w:left="4320" w:hanging="360"/>
+      </w:pPr>
+      <w:rPr>
+        <w:rFonts w:ascii="Wingdings" w:hAnsi="Wingdings" w:hint="default"/>
+        <w:sz w:val="20"/>
+      </w:rPr>
+    </w:lvl>
+    <w:lvl w:ilvl="6" w:tentative="1">
+      <w:start w:val="1"/>
+      <w:numFmt w:val="bullet"/>
+      <w:lvlText w:val=""/>
+      <w:lvlJc w:val="left"/>
+      <w:pPr>
+        <w:tabs>
+          <w:tab w:val="num" w:pos="5040"/>
+        </w:tabs>
+        <w:ind w:left="5040" w:hanging="360"/>
+      </w:pPr>
+      <w:rPr>
+        <w:rFonts w:ascii="Wingdings" w:hAnsi="Wingdings" w:hint="default"/>
+        <w:sz w:val="20"/>
+      </w:rPr>
+    </w:lvl>
+    <w:lvl w:ilvl="7" w:tentative="1">
+      <w:start w:val="1"/>
+      <w:numFmt w:val="bullet"/>
+      <w:lvlText w:val=""/>
+      <w:lvlJc w:val="left"/>
+      <w:pPr>
+        <w:tabs>
+          <w:tab w:val="num" w:pos="5760"/>
+        </w:tabs>
+        <w:ind w:left="5760" w:hanging="360"/>
+      </w:pPr>
+      <w:rPr>
+        <w:rFonts w:ascii="Wingdings" w:hAnsi="Wingdings" w:hint="default"/>
+        <w:sz w:val="20"/>
+      </w:rPr>
+    </w:lvl>
+    <w:lvl w:ilvl="8" w:tentative="1">
+      <w:start w:val="1"/>
+      <w:numFmt w:val="bullet"/>
+      <w:lvlText w:val=""/>
+      <w:lvlJc w:val="left"/>
+      <w:pPr>
+        <w:tabs>
+          <w:tab w:val="num" w:pos="6480"/>
+        </w:tabs>
+        <w:ind w:left="6480" w:hanging="360"/>
+      </w:pPr>
+      <w:rPr>
+        <w:rFonts w:ascii="Wingdings" w:hAnsi="Wingdings" w:hint="default"/>
+        <w:sz w:val="20"/>
+      </w:rPr>
+    </w:lvl>
+  </w:abstractNum>
   <w:num w:numId="1">
     <w:abstractNumId w:val="1"/>
   </w:num>
   <w:num w:numId="2">
-    <w:abstractNumId w:val="2"/>
+    <w:abstractNumId w:val="3"/>
   </w:num>
   <w:num w:numId="3">
     <w:abstractNumId w:val="0"/>
+  </w:num>
+  <w:num w:numId="4">
+    <w:abstractNumId w:val="4"/>
+  </w:num>
+  <w:num w:numId="5">
+    <w:abstractNumId w:val="2"/>
   </w:num>
 </w:numbering>
 </file>
@@ -4526,6 +5047,7 @@
   <w:style w:type="character" w:default="1" w:styleId="DefaultParagraphFont">
     <w:name w:val="Default Paragraph Font"/>
     <w:uiPriority w:val="1"/>
+    <w:semiHidden/>
     <w:unhideWhenUsed/>
   </w:style>
   <w:style w:type="table" w:default="1" w:styleId="TableNormal">

</xml_diff>